<commit_message>
feat: add documento respondido e finalizado
</commit_message>
<xml_diff>
--- a/DocumentosCheckpoint/Checkpoint02-MODELOS-DA-QUALIDADE - 2024 - RED(8).docx
+++ b/DocumentosCheckpoint/Checkpoint02-MODELOS-DA-QUALIDADE - 2024 - RED(8).docx
@@ -1,6 +1,6 @@
 
 <file path=word/document.xml><?xml version="1.0" encoding="utf-8"?>
-<w:document xmlns:wpc="http://schemas.microsoft.com/office/word/2010/wordprocessingCanvas" xmlns:cx="http://schemas.microsoft.com/office/drawing/2014/chartex" xmlns:cx1="http://schemas.microsoft.com/office/drawing/2015/9/8/chartex" xmlns:cx2="http://schemas.microsoft.com/office/drawing/2015/10/21/chartex" xmlns:cx3="http://schemas.microsoft.com/office/drawing/2016/5/9/chartex" xmlns:cx4="http://schemas.microsoft.com/office/drawing/2016/5/10/chartex" xmlns:cx5="http://schemas.microsoft.com/office/drawing/2016/5/11/chartex" xmlns:cx6="http://schemas.microsoft.com/office/drawing/2016/5/12/chartex" xmlns:cx7="http://schemas.microsoft.com/office/drawing/2016/5/13/chartex" xmlns:cx8="http://schemas.microsoft.com/office/drawing/2016/5/14/chartex" xmlns:mc="http://schemas.openxmlformats.org/markup-compatibility/2006" xmlns:aink="http://schemas.microsoft.com/office/drawing/2016/ink" xmlns:am3d="http://schemas.microsoft.com/office/drawing/2017/model3d" xmlns:o="urn:schemas-microsoft-com:office:office" xmlns:oel="http://schemas.microsoft.com/office/2019/extlst" xmlns:r="http://schemas.openxmlformats.org/officeDocument/2006/relationships" xmlns:m="http://schemas.openxmlformats.org/officeDocument/2006/math" xmlns:v="urn:schemas-microsoft-com:vml" xmlns:wp14="http://schemas.microsoft.com/office/word/2010/wordprocessingDrawing" xmlns:wp="http://schemas.openxmlformats.org/drawingml/2006/wordprocessingDrawing" xmlns:w10="urn:schemas-microsoft-com:office:word" xmlns:w="http://schemas.openxmlformats.org/wordprocessingml/2006/main" xmlns:w14="http://schemas.microsoft.com/office/word/2010/wordml" xmlns:w15="http://schemas.microsoft.com/office/word/2012/wordml" xmlns:w16cex="http://schemas.microsoft.com/office/word/2018/wordml/cex" xmlns:w16cid="http://schemas.microsoft.com/office/word/2016/wordml/cid" xmlns:w16="http://schemas.microsoft.com/office/word/2018/wordml" xmlns:w16sdtdh="http://schemas.microsoft.com/office/word/2020/wordml/sdtdatahash" xmlns:w16se="http://schemas.microsoft.com/office/word/2015/wordml/symex" xmlns:wpg="http://schemas.microsoft.com/office/word/2010/wordprocessingGroup" xmlns:wpi="http://schemas.microsoft.com/office/word/2010/wordprocessingInk" xmlns:wne="http://schemas.microsoft.com/office/word/2006/wordml" xmlns:wps="http://schemas.microsoft.com/office/word/2010/wordprocessingShape" mc:Ignorable="w14 w15 w16se w16cid w16 w16cex w16sdtdh wp14">
+<w:document xmlns:wpc="http://schemas.microsoft.com/office/word/2010/wordprocessingCanvas" xmlns:cx="http://schemas.microsoft.com/office/drawing/2014/chartex" xmlns:cx1="http://schemas.microsoft.com/office/drawing/2015/9/8/chartex" xmlns:cx2="http://schemas.microsoft.com/office/drawing/2015/10/21/chartex" xmlns:cx3="http://schemas.microsoft.com/office/drawing/2016/5/9/chartex" xmlns:cx4="http://schemas.microsoft.com/office/drawing/2016/5/10/chartex" xmlns:cx5="http://schemas.microsoft.com/office/drawing/2016/5/11/chartex" xmlns:cx6="http://schemas.microsoft.com/office/drawing/2016/5/12/chartex" xmlns:cx7="http://schemas.microsoft.com/office/drawing/2016/5/13/chartex" xmlns:cx8="http://schemas.microsoft.com/office/drawing/2016/5/14/chartex" xmlns:mc="http://schemas.openxmlformats.org/markup-compatibility/2006" xmlns:aink="http://schemas.microsoft.com/office/drawing/2016/ink" xmlns:am3d="http://schemas.microsoft.com/office/drawing/2017/model3d" xmlns:o="urn:schemas-microsoft-com:office:office" xmlns:r="http://schemas.openxmlformats.org/officeDocument/2006/relationships" xmlns:m="http://schemas.openxmlformats.org/officeDocument/2006/math" xmlns:v="urn:schemas-microsoft-com:vml" xmlns:wp14="http://schemas.microsoft.com/office/word/2010/wordprocessingDrawing" xmlns:wp="http://schemas.openxmlformats.org/drawingml/2006/wordprocessingDrawing" xmlns:w10="urn:schemas-microsoft-com:office:word" xmlns:w="http://schemas.openxmlformats.org/wordprocessingml/2006/main" xmlns:w14="http://schemas.microsoft.com/office/word/2010/wordml" xmlns:w15="http://schemas.microsoft.com/office/word/2012/wordml" xmlns:w16cex="http://schemas.microsoft.com/office/word/2018/wordml/cex" xmlns:w16cid="http://schemas.microsoft.com/office/word/2016/wordml/cid" xmlns:w16="http://schemas.microsoft.com/office/word/2018/wordml" xmlns:w16sdtdh="http://schemas.microsoft.com/office/word/2020/wordml/sdtdatahash" xmlns:w16se="http://schemas.microsoft.com/office/word/2015/wordml/symex" xmlns:wpg="http://schemas.microsoft.com/office/word/2010/wordprocessingGroup" xmlns:wpi="http://schemas.microsoft.com/office/word/2010/wordprocessingInk" xmlns:wne="http://schemas.microsoft.com/office/word/2006/wordml" xmlns:wps="http://schemas.microsoft.com/office/word/2010/wordprocessingShape" mc:Ignorable="w14 w15 w16se w16cid w16 w16cex w16sdtdh wp14">
   <w:body>
     <w:p>
       <w:pPr>
@@ -216,7 +216,27 @@
           <w:szCs w:val="20"/>
           <w:lang w:eastAsia="en-US"/>
         </w:rPr>
-        <w:t>Devemos desenvolver também, aplicativos para Android e IoS (mobile) e uma aplicação na WEB para consumir os dados das rotas traçadas, permitindo que o operador do drone programe o voo adequadamente.</w:t>
+        <w:t xml:space="preserve">Devemos desenvolver também, aplicativos para Android e </w:t>
+      </w:r>
+      <w:proofErr w:type="spellStart"/>
+      <w:r>
+        <w:rPr>
+          <w:rFonts w:ascii="Times-Roman" w:hAnsi="Times-Roman" w:cs="Times-Roman"/>
+          <w:sz w:val="20"/>
+          <w:szCs w:val="20"/>
+          <w:lang w:eastAsia="en-US"/>
+        </w:rPr>
+        <w:t>IoS</w:t>
+      </w:r>
+      <w:proofErr w:type="spellEnd"/>
+      <w:r>
+        <w:rPr>
+          <w:rFonts w:ascii="Times-Roman" w:hAnsi="Times-Roman" w:cs="Times-Roman"/>
+          <w:sz w:val="20"/>
+          <w:szCs w:val="20"/>
+          <w:lang w:eastAsia="en-US"/>
+        </w:rPr>
+        <w:t xml:space="preserve"> (mobile) e uma aplicação na WEB para consumir os dados das rotas traçadas, permitindo que o operador do drone programe o voo adequadamente.</w:t>
       </w:r>
     </w:p>
     <w:p>
@@ -325,7 +345,47 @@
           <w:szCs w:val="20"/>
           <w:lang w:eastAsia="en-US"/>
         </w:rPr>
-        <w:t xml:space="preserve"> requisitos e medição e resultados, e aplica GIT no controle de versões de documentos de projeto e contratos; mas você terá que definir as ferramentas de codificação, testes, integração de software que ela não têm padronizadas. Ela utiliza DataModeler para modelagem de bancos de dados e BizagiModeler para descrever os processos empresariais que serão atendidos pelas soluções de software; mas ainda não padronizou as ferramentas de desenho de arquitetura de solução nem de modelagem UML.</w:t>
+        <w:t xml:space="preserve"> requisitos e medição e resultados, e aplica GIT no controle de versões de documentos de projeto e contratos; mas você terá que definir as ferramentas de codificação, testes, integração de software que ela não têm padronizadas. Ela utiliza </w:t>
+      </w:r>
+      <w:proofErr w:type="spellStart"/>
+      <w:r>
+        <w:rPr>
+          <w:rFonts w:ascii="Times-Roman" w:hAnsi="Times-Roman" w:cs="Times-Roman"/>
+          <w:sz w:val="20"/>
+          <w:szCs w:val="20"/>
+          <w:lang w:eastAsia="en-US"/>
+        </w:rPr>
+        <w:t>DataModeler</w:t>
+      </w:r>
+      <w:proofErr w:type="spellEnd"/>
+      <w:r>
+        <w:rPr>
+          <w:rFonts w:ascii="Times-Roman" w:hAnsi="Times-Roman" w:cs="Times-Roman"/>
+          <w:sz w:val="20"/>
+          <w:szCs w:val="20"/>
+          <w:lang w:eastAsia="en-US"/>
+        </w:rPr>
+        <w:t xml:space="preserve"> para modelagem de bancos de dados e </w:t>
+      </w:r>
+      <w:proofErr w:type="spellStart"/>
+      <w:r>
+        <w:rPr>
+          <w:rFonts w:ascii="Times-Roman" w:hAnsi="Times-Roman" w:cs="Times-Roman"/>
+          <w:sz w:val="20"/>
+          <w:szCs w:val="20"/>
+          <w:lang w:eastAsia="en-US"/>
+        </w:rPr>
+        <w:t>BizagiModeler</w:t>
+      </w:r>
+      <w:proofErr w:type="spellEnd"/>
+      <w:r>
+        <w:rPr>
+          <w:rFonts w:ascii="Times-Roman" w:hAnsi="Times-Roman" w:cs="Times-Roman"/>
+          <w:sz w:val="20"/>
+          <w:szCs w:val="20"/>
+          <w:lang w:eastAsia="en-US"/>
+        </w:rPr>
+        <w:t xml:space="preserve"> para descrever os processos empresariais que serão atendidos pelas soluções de software; mas ainda não padronizou as ferramentas de desenho de arquitetura de solução nem de modelagem UML.</w:t>
       </w:r>
     </w:p>
     <w:p>
@@ -394,7 +454,27 @@
           <w:szCs w:val="20"/>
           <w:lang w:eastAsia="en-US"/>
         </w:rPr>
-        <w:t>Em termos de concorrência de mercado, existe uma outra empresa que fornece solução de gerenciamento de entregas, muito reconhecida pelos relatórios gerenciais que fornece, os quais incluem mapas de calor de vendas, BI de produtos mais entregues e clientes mais ativos, além de um programa de bonificação para as empresas que mais demandam entregas, coisas que a PAPA LEGUAS não conseguirá fornecer em um primeiro momento. A grande desvantagem desse fornecedor é que ele não tem uma aplicação de front end para processar os pedidos – ele precisa que o cliente já tenha um software de gestão de pedidos para integrar.”.</w:t>
+        <w:t xml:space="preserve">Em termos de concorrência de mercado, existe uma outra empresa que fornece solução de gerenciamento de entregas, muito reconhecida pelos relatórios gerenciais que fornece, os quais incluem mapas de calor de vendas, BI de produtos mais entregues e clientes mais ativos, além de um programa de bonificação para as empresas que mais demandam entregas, coisas que a PAPA LEGUAS não conseguirá fornecer em um primeiro momento. A grande desvantagem desse fornecedor é que ele não tem uma aplicação de front </w:t>
+      </w:r>
+      <w:proofErr w:type="spellStart"/>
+      <w:r>
+        <w:rPr>
+          <w:rFonts w:ascii="Times-Roman" w:hAnsi="Times-Roman" w:cs="Times-Roman"/>
+          <w:sz w:val="20"/>
+          <w:szCs w:val="20"/>
+          <w:lang w:eastAsia="en-US"/>
+        </w:rPr>
+        <w:t>end</w:t>
+      </w:r>
+      <w:proofErr w:type="spellEnd"/>
+      <w:r>
+        <w:rPr>
+          <w:rFonts w:ascii="Times-Roman" w:hAnsi="Times-Roman" w:cs="Times-Roman"/>
+          <w:sz w:val="20"/>
+          <w:szCs w:val="20"/>
+          <w:lang w:eastAsia="en-US"/>
+        </w:rPr>
+        <w:t xml:space="preserve"> para processar os pedidos – ele precisa que o cliente já tenha um software de gestão de pedidos para integrar.”.</w:t>
       </w:r>
     </w:p>
     <w:p>
@@ -478,31 +558,366 @@
           <w:szCs w:val="20"/>
           <w:lang w:eastAsia="en-US"/>
         </w:rPr>
-        <w:t xml:space="preserve"> (peso 2) Quais atributos da qualidade segundo a ISO 25010 podem ser desenvolvidos pela PAPA LEGUAS para superar o concorrente que é forte nas funcionalidades de consulta e parcerias, as quais sua empresa não oferecerá de antemão? Em quais atributos da ISO você pode buscar diferenciação competitiva? Explique ao menos 3 características e 1 subcaracterística de cada uma dessas características escolhidas, onde você pode superar seu concorrente.</w:t>
-      </w:r>
-    </w:p>
-    <w:p>
-      <w:pPr>
-        <w:autoSpaceDE w:val="0"/>
-        <w:autoSpaceDN w:val="0"/>
-        <w:adjustRightInd w:val="0"/>
-        <w:jc w:val="both"/>
-        <w:rPr>
-          <w:rFonts w:ascii="Times-Roman" w:hAnsi="Times-Roman" w:cs="Times-Roman"/>
-          <w:sz w:val="20"/>
-          <w:szCs w:val="20"/>
-          <w:lang w:eastAsia="en-US"/>
-        </w:rPr>
-      </w:pPr>
-      <w:r>
-        <w:rPr>
-          <w:rFonts w:ascii="Times-Roman" w:hAnsi="Times-Roman" w:cs="Times-Roman"/>
-          <w:sz w:val="20"/>
-          <w:szCs w:val="20"/>
-          <w:lang w:eastAsia="en-US"/>
-        </w:rPr>
-        <w:t>Exemplo de resposta esperada (mostrando uma característica – lembre-se que são 3 que você deve fazer): “Confiabilidade, na subcaracterística de Tolerância a falhas, garantindo que xxx aconteça.”</w:t>
-      </w:r>
+        <w:t xml:space="preserve"> (peso 2) Quais atributos da qualidade segundo a ISO 25010 podem ser desenvolvidos pela PAPA LEGUAS para superar o concorrente que é forte nas funcionalidades de consulta e parcerias, as quais sua empresa não oferecerá de antemão? Em quais atributos da ISO você pode buscar diferenciação competitiva? Explique ao menos 3 características e 1 </w:t>
+      </w:r>
+      <w:proofErr w:type="spellStart"/>
+      <w:r>
+        <w:rPr>
+          <w:rFonts w:ascii="Times-Roman" w:hAnsi="Times-Roman" w:cs="Times-Roman"/>
+          <w:sz w:val="20"/>
+          <w:szCs w:val="20"/>
+          <w:lang w:eastAsia="en-US"/>
+        </w:rPr>
+        <w:t>subcaracterística</w:t>
+      </w:r>
+      <w:proofErr w:type="spellEnd"/>
+      <w:r>
+        <w:rPr>
+          <w:rFonts w:ascii="Times-Roman" w:hAnsi="Times-Roman" w:cs="Times-Roman"/>
+          <w:sz w:val="20"/>
+          <w:szCs w:val="20"/>
+          <w:lang w:eastAsia="en-US"/>
+        </w:rPr>
+        <w:t xml:space="preserve"> de cada uma dessas características escolhidas, onde você pode superar seu concorrente.</w:t>
+      </w:r>
+    </w:p>
+    <w:p>
+      <w:pPr>
+        <w:autoSpaceDE w:val="0"/>
+        <w:autoSpaceDN w:val="0"/>
+        <w:adjustRightInd w:val="0"/>
+        <w:jc w:val="both"/>
+        <w:rPr>
+          <w:rFonts w:ascii="Times-Roman" w:hAnsi="Times-Roman" w:cs="Times-Roman"/>
+          <w:sz w:val="20"/>
+          <w:szCs w:val="20"/>
+          <w:lang w:eastAsia="en-US"/>
+        </w:rPr>
+      </w:pPr>
+      <w:r>
+        <w:rPr>
+          <w:rFonts w:ascii="Times-Roman" w:hAnsi="Times-Roman" w:cs="Times-Roman"/>
+          <w:sz w:val="20"/>
+          <w:szCs w:val="20"/>
+          <w:lang w:eastAsia="en-US"/>
+        </w:rPr>
+        <w:t xml:space="preserve">Exemplo de resposta esperada (mostrando uma característica – lembre-se que são 3 que você deve fazer): “Confiabilidade, na </w:t>
+      </w:r>
+      <w:proofErr w:type="spellStart"/>
+      <w:r>
+        <w:rPr>
+          <w:rFonts w:ascii="Times-Roman" w:hAnsi="Times-Roman" w:cs="Times-Roman"/>
+          <w:sz w:val="20"/>
+          <w:szCs w:val="20"/>
+          <w:lang w:eastAsia="en-US"/>
+        </w:rPr>
+        <w:t>subcaracterística</w:t>
+      </w:r>
+      <w:proofErr w:type="spellEnd"/>
+      <w:r>
+        <w:rPr>
+          <w:rFonts w:ascii="Times-Roman" w:hAnsi="Times-Roman" w:cs="Times-Roman"/>
+          <w:sz w:val="20"/>
+          <w:szCs w:val="20"/>
+          <w:lang w:eastAsia="en-US"/>
+        </w:rPr>
+        <w:t xml:space="preserve"> de Tolerância a falhas, garantindo que </w:t>
+      </w:r>
+      <w:proofErr w:type="spellStart"/>
+      <w:r>
+        <w:rPr>
+          <w:rFonts w:ascii="Times-Roman" w:hAnsi="Times-Roman" w:cs="Times-Roman"/>
+          <w:sz w:val="20"/>
+          <w:szCs w:val="20"/>
+          <w:lang w:eastAsia="en-US"/>
+        </w:rPr>
+        <w:t>xxx</w:t>
+      </w:r>
+      <w:proofErr w:type="spellEnd"/>
+      <w:r>
+        <w:rPr>
+          <w:rFonts w:ascii="Times-Roman" w:hAnsi="Times-Roman" w:cs="Times-Roman"/>
+          <w:sz w:val="20"/>
+          <w:szCs w:val="20"/>
+          <w:lang w:eastAsia="en-US"/>
+        </w:rPr>
+        <w:t xml:space="preserve"> aconteça.”</w:t>
+      </w:r>
+    </w:p>
+    <w:p>
+      <w:pPr>
+        <w:autoSpaceDE w:val="0"/>
+        <w:autoSpaceDN w:val="0"/>
+        <w:adjustRightInd w:val="0"/>
+        <w:jc w:val="both"/>
+        <w:rPr>
+          <w:rFonts w:ascii="Times-Roman" w:hAnsi="Times-Roman" w:cs="Times-Roman"/>
+          <w:sz w:val="20"/>
+          <w:szCs w:val="20"/>
+          <w:lang w:eastAsia="en-US"/>
+        </w:rPr>
+      </w:pPr>
+    </w:p>
+    <w:p>
+      <w:pPr>
+        <w:autoSpaceDE w:val="0"/>
+        <w:autoSpaceDN w:val="0"/>
+        <w:adjustRightInd w:val="0"/>
+        <w:jc w:val="both"/>
+        <w:rPr>
+          <w:rFonts w:ascii="Times-Roman" w:hAnsi="Times-Roman" w:cs="Times-Roman"/>
+          <w:sz w:val="20"/>
+          <w:szCs w:val="20"/>
+          <w:lang w:eastAsia="en-US"/>
+        </w:rPr>
+      </w:pPr>
+      <w:r>
+        <w:rPr>
+          <w:rFonts w:ascii="Times-Roman" w:hAnsi="Times-Roman" w:cs="Times-Roman"/>
+          <w:sz w:val="20"/>
+          <w:szCs w:val="20"/>
+          <w:lang w:eastAsia="en-US"/>
+        </w:rPr>
+        <w:t>RESPOSTA:</w:t>
+      </w:r>
+    </w:p>
+    <w:p>
+      <w:pPr>
+        <w:autoSpaceDE w:val="0"/>
+        <w:autoSpaceDN w:val="0"/>
+        <w:adjustRightInd w:val="0"/>
+        <w:jc w:val="both"/>
+        <w:rPr>
+          <w:rFonts w:asciiTheme="minorHAnsi" w:hAnsiTheme="minorHAnsi" w:cstheme="minorHAnsi"/>
+          <w:sz w:val="20"/>
+          <w:szCs w:val="20"/>
+          <w:lang w:eastAsia="en-US"/>
+        </w:rPr>
+      </w:pPr>
+    </w:p>
+    <w:p>
+      <w:pPr>
+        <w:autoSpaceDE w:val="0"/>
+        <w:autoSpaceDN w:val="0"/>
+        <w:adjustRightInd w:val="0"/>
+        <w:jc w:val="both"/>
+        <w:rPr>
+          <w:rFonts w:ascii="Times-Roman" w:hAnsi="Times-Roman" w:cs="Times-Roman"/>
+          <w:sz w:val="20"/>
+          <w:szCs w:val="20"/>
+          <w:lang w:eastAsia="en-US"/>
+        </w:rPr>
+      </w:pPr>
+      <w:r>
+        <w:rPr>
+          <w:rFonts w:ascii="Times-Roman" w:hAnsi="Times-Roman" w:cs="Times-Roman"/>
+          <w:sz w:val="20"/>
+          <w:szCs w:val="20"/>
+          <w:lang w:eastAsia="en-US"/>
+        </w:rPr>
+        <w:lastRenderedPageBreak/>
+        <w:t xml:space="preserve">Funcionalidade, na </w:t>
+      </w:r>
+      <w:proofErr w:type="spellStart"/>
+      <w:r>
+        <w:rPr>
+          <w:rFonts w:ascii="Times-Roman" w:hAnsi="Times-Roman" w:cs="Times-Roman"/>
+          <w:sz w:val="20"/>
+          <w:szCs w:val="20"/>
+          <w:lang w:eastAsia="en-US"/>
+        </w:rPr>
+        <w:t>subcaracterística</w:t>
+      </w:r>
+      <w:proofErr w:type="spellEnd"/>
+      <w:r>
+        <w:rPr>
+          <w:rFonts w:ascii="Times-Roman" w:hAnsi="Times-Roman" w:cs="Times-Roman"/>
+          <w:sz w:val="20"/>
+          <w:szCs w:val="20"/>
+          <w:lang w:eastAsia="en-US"/>
+        </w:rPr>
+        <w:t xml:space="preserve"> de Atendimento de requisitos completos e corretos, garantindo que o </w:t>
+      </w:r>
+      <w:proofErr w:type="spellStart"/>
+      <w:r>
+        <w:rPr>
+          <w:rFonts w:ascii="Times-Roman" w:hAnsi="Times-Roman" w:cs="Times-Roman"/>
+          <w:sz w:val="20"/>
+          <w:szCs w:val="20"/>
+          <w:lang w:eastAsia="en-US"/>
+        </w:rPr>
+        <w:t>o</w:t>
+      </w:r>
+      <w:proofErr w:type="spellEnd"/>
+      <w:r>
+        <w:rPr>
+          <w:rFonts w:ascii="Times-Roman" w:hAnsi="Times-Roman" w:cs="Times-Roman"/>
+          <w:sz w:val="20"/>
+          <w:szCs w:val="20"/>
+          <w:lang w:eastAsia="en-US"/>
+        </w:rPr>
+        <w:t xml:space="preserve"> cliente receba exatamente o que ele precisa/pediu em relação às opções de entregas.</w:t>
+      </w:r>
+    </w:p>
+    <w:p>
+      <w:pPr>
+        <w:autoSpaceDE w:val="0"/>
+        <w:autoSpaceDN w:val="0"/>
+        <w:adjustRightInd w:val="0"/>
+        <w:jc w:val="both"/>
+        <w:rPr>
+          <w:rFonts w:ascii="Times-Roman" w:hAnsi="Times-Roman" w:cs="Times-Roman"/>
+          <w:sz w:val="20"/>
+          <w:szCs w:val="20"/>
+          <w:lang w:eastAsia="en-US"/>
+        </w:rPr>
+      </w:pPr>
+      <w:r>
+        <w:rPr>
+          <w:rFonts w:ascii="Times-Roman" w:hAnsi="Times-Roman" w:cs="Times-Roman"/>
+          <w:sz w:val="20"/>
+          <w:szCs w:val="20"/>
+          <w:lang w:eastAsia="en-US"/>
+        </w:rPr>
+        <w:t xml:space="preserve">Compatibilidade, na </w:t>
+      </w:r>
+      <w:proofErr w:type="spellStart"/>
+      <w:r>
+        <w:rPr>
+          <w:rFonts w:ascii="Times-Roman" w:hAnsi="Times-Roman" w:cs="Times-Roman"/>
+          <w:sz w:val="20"/>
+          <w:szCs w:val="20"/>
+          <w:lang w:eastAsia="en-US"/>
+        </w:rPr>
+        <w:t>subcaracterística</w:t>
+      </w:r>
+      <w:proofErr w:type="spellEnd"/>
+      <w:r>
+        <w:rPr>
+          <w:rFonts w:ascii="Times-Roman" w:hAnsi="Times-Roman" w:cs="Times-Roman"/>
+          <w:sz w:val="20"/>
+          <w:szCs w:val="20"/>
+          <w:lang w:eastAsia="en-US"/>
+        </w:rPr>
+        <w:t xml:space="preserve"> de Funcionamento integrado de componentes/</w:t>
+      </w:r>
+      <w:proofErr w:type="spellStart"/>
+      <w:r>
+        <w:rPr>
+          <w:rFonts w:ascii="Times-Roman" w:hAnsi="Times-Roman" w:cs="Times-Roman"/>
+          <w:sz w:val="20"/>
+          <w:szCs w:val="20"/>
+          <w:lang w:eastAsia="en-US"/>
+        </w:rPr>
+        <w:t>míodulos</w:t>
+      </w:r>
+      <w:proofErr w:type="spellEnd"/>
+      <w:r>
+        <w:rPr>
+          <w:rFonts w:ascii="Times-Roman" w:hAnsi="Times-Roman" w:cs="Times-Roman"/>
+          <w:sz w:val="20"/>
+          <w:szCs w:val="20"/>
+          <w:lang w:eastAsia="en-US"/>
+        </w:rPr>
+        <w:t xml:space="preserve"> para garantir que o usuário possa acompanhar o serviço de entrega a partir de qualquer dispositivo </w:t>
+      </w:r>
+      <w:proofErr w:type="spellStart"/>
+      <w:r>
+        <w:rPr>
+          <w:rFonts w:ascii="Times-Roman" w:hAnsi="Times-Roman" w:cs="Times-Roman"/>
+          <w:sz w:val="20"/>
+          <w:szCs w:val="20"/>
+          <w:lang w:eastAsia="en-US"/>
+        </w:rPr>
+        <w:t>á</w:t>
+      </w:r>
+      <w:proofErr w:type="spellEnd"/>
+      <w:r>
+        <w:rPr>
+          <w:rFonts w:ascii="Times-Roman" w:hAnsi="Times-Roman" w:cs="Times-Roman"/>
+          <w:sz w:val="20"/>
+          <w:szCs w:val="20"/>
+          <w:lang w:eastAsia="en-US"/>
+        </w:rPr>
+        <w:t xml:space="preserve"> disposição dele.</w:t>
+      </w:r>
+    </w:p>
+    <w:p>
+      <w:pPr>
+        <w:autoSpaceDE w:val="0"/>
+        <w:autoSpaceDN w:val="0"/>
+        <w:adjustRightInd w:val="0"/>
+        <w:jc w:val="both"/>
+        <w:rPr>
+          <w:rFonts w:ascii="Times-Roman" w:hAnsi="Times-Roman" w:cs="Times-Roman"/>
+          <w:sz w:val="20"/>
+          <w:szCs w:val="20"/>
+          <w:lang w:eastAsia="en-US"/>
+        </w:rPr>
+      </w:pPr>
+      <w:r>
+        <w:rPr>
+          <w:rFonts w:ascii="Times-Roman" w:hAnsi="Times-Roman" w:cs="Times-Roman"/>
+          <w:sz w:val="20"/>
+          <w:szCs w:val="20"/>
+          <w:lang w:eastAsia="en-US"/>
+        </w:rPr>
+        <w:t xml:space="preserve">Desempenho, na </w:t>
+      </w:r>
+      <w:proofErr w:type="spellStart"/>
+      <w:r>
+        <w:rPr>
+          <w:rFonts w:ascii="Times-Roman" w:hAnsi="Times-Roman" w:cs="Times-Roman"/>
+          <w:sz w:val="20"/>
+          <w:szCs w:val="20"/>
+          <w:lang w:eastAsia="en-US"/>
+        </w:rPr>
+        <w:t>subcaracterística</w:t>
+      </w:r>
+      <w:proofErr w:type="spellEnd"/>
+      <w:r>
+        <w:rPr>
+          <w:rFonts w:ascii="Times-Roman" w:hAnsi="Times-Roman" w:cs="Times-Roman"/>
+          <w:sz w:val="20"/>
+          <w:szCs w:val="20"/>
+          <w:lang w:eastAsia="en-US"/>
+        </w:rPr>
+        <w:t xml:space="preserve"> de Tempo consumido, garantindo que o fato </w:t>
+      </w:r>
+      <w:proofErr w:type="gramStart"/>
+      <w:r>
+        <w:rPr>
+          <w:rFonts w:ascii="Times-Roman" w:hAnsi="Times-Roman" w:cs="Times-Roman"/>
+          <w:sz w:val="20"/>
+          <w:szCs w:val="20"/>
+          <w:lang w:eastAsia="en-US"/>
+        </w:rPr>
+        <w:t>da</w:t>
+      </w:r>
+      <w:proofErr w:type="gramEnd"/>
+      <w:r>
+        <w:rPr>
+          <w:rFonts w:ascii="Times-Roman" w:hAnsi="Times-Roman" w:cs="Times-Roman"/>
+          <w:sz w:val="20"/>
+          <w:szCs w:val="20"/>
+          <w:lang w:eastAsia="en-US"/>
+        </w:rPr>
+        <w:t xml:space="preserve"> entrega ser feita por um drone seja mais vantajoso do que o método convencional (terrestre).</w:t>
+      </w:r>
+    </w:p>
+    <w:p>
+      <w:pPr>
+        <w:autoSpaceDE w:val="0"/>
+        <w:autoSpaceDN w:val="0"/>
+        <w:adjustRightInd w:val="0"/>
+        <w:jc w:val="both"/>
+        <w:rPr>
+          <w:rFonts w:ascii="Times-Roman" w:hAnsi="Times-Roman" w:cs="Times-Roman"/>
+          <w:sz w:val="20"/>
+          <w:szCs w:val="20"/>
+          <w:lang w:eastAsia="en-US"/>
+        </w:rPr>
+      </w:pPr>
     </w:p>
     <w:p>
       <w:pPr>
@@ -584,305 +999,744 @@
           <w:szCs w:val="20"/>
           <w:lang w:eastAsia="en-US"/>
         </w:rPr>
+        <w:t>RESPOSTA:</w:t>
+      </w:r>
+    </w:p>
+    <w:p>
+      <w:pPr>
+        <w:pStyle w:val="ListParagraph"/>
+        <w:numPr>
+          <w:ilvl w:val="0"/>
+          <w:numId w:val="1"/>
+        </w:numPr>
+        <w:autoSpaceDE w:val="0"/>
+        <w:autoSpaceDN w:val="0"/>
+        <w:adjustRightInd w:val="0"/>
+        <w:jc w:val="both"/>
+        <w:rPr>
+          <w:rFonts w:ascii="Times-Roman" w:hAnsi="Times-Roman" w:cs="Times-Roman"/>
+          <w:sz w:val="20"/>
+          <w:szCs w:val="20"/>
+          <w:lang w:eastAsia="en-US"/>
+        </w:rPr>
+      </w:pPr>
+      <w:r>
+        <w:rPr>
+          <w:rFonts w:ascii="Times-Roman" w:hAnsi="Times-Roman" w:cs="Times-Roman"/>
+          <w:sz w:val="20"/>
+          <w:szCs w:val="20"/>
+          <w:lang w:eastAsia="en-US"/>
+        </w:rPr>
+        <w:t>Planejamento e Organização</w:t>
+      </w:r>
+    </w:p>
+    <w:p>
+      <w:pPr>
+        <w:pStyle w:val="ListParagraph"/>
+        <w:numPr>
+          <w:ilvl w:val="0"/>
+          <w:numId w:val="1"/>
+        </w:numPr>
+        <w:autoSpaceDE w:val="0"/>
+        <w:autoSpaceDN w:val="0"/>
+        <w:adjustRightInd w:val="0"/>
+        <w:jc w:val="both"/>
+        <w:rPr>
+          <w:rFonts w:ascii="Times-Roman" w:hAnsi="Times-Roman" w:cs="Times-Roman"/>
+          <w:sz w:val="20"/>
+          <w:szCs w:val="20"/>
+          <w:lang w:eastAsia="en-US"/>
+        </w:rPr>
+      </w:pPr>
+      <w:proofErr w:type="spellStart"/>
+      <w:r>
+        <w:rPr>
+          <w:rFonts w:ascii="Times-Roman" w:hAnsi="Times-Roman" w:cs="Times-Roman"/>
+          <w:sz w:val="20"/>
+          <w:szCs w:val="20"/>
+          <w:lang w:eastAsia="en-US"/>
+        </w:rPr>
+        <w:t>Entrga</w:t>
+      </w:r>
+      <w:proofErr w:type="spellEnd"/>
+      <w:r>
+        <w:rPr>
+          <w:rFonts w:ascii="Times-Roman" w:hAnsi="Times-Roman" w:cs="Times-Roman"/>
+          <w:sz w:val="20"/>
+          <w:szCs w:val="20"/>
+          <w:lang w:eastAsia="en-US"/>
+        </w:rPr>
+        <w:t xml:space="preserve"> e Suporte</w:t>
+      </w:r>
+    </w:p>
+    <w:p>
+      <w:pPr>
+        <w:pStyle w:val="ListParagraph"/>
+        <w:numPr>
+          <w:ilvl w:val="0"/>
+          <w:numId w:val="1"/>
+        </w:numPr>
+        <w:autoSpaceDE w:val="0"/>
+        <w:autoSpaceDN w:val="0"/>
+        <w:adjustRightInd w:val="0"/>
+        <w:jc w:val="both"/>
+        <w:rPr>
+          <w:rFonts w:ascii="Times-Roman" w:hAnsi="Times-Roman" w:cs="Times-Roman"/>
+          <w:sz w:val="20"/>
+          <w:szCs w:val="20"/>
+          <w:lang w:eastAsia="en-US"/>
+        </w:rPr>
+      </w:pPr>
+      <w:r>
+        <w:rPr>
+          <w:rFonts w:ascii="Times-Roman" w:hAnsi="Times-Roman" w:cs="Times-Roman"/>
+          <w:sz w:val="20"/>
+          <w:szCs w:val="20"/>
+          <w:lang w:eastAsia="en-US"/>
+        </w:rPr>
+        <w:t>Aquisição e Implementação</w:t>
+      </w:r>
+    </w:p>
+    <w:p>
+      <w:pPr>
+        <w:pStyle w:val="ListParagraph"/>
+        <w:numPr>
+          <w:ilvl w:val="0"/>
+          <w:numId w:val="1"/>
+        </w:numPr>
+        <w:autoSpaceDE w:val="0"/>
+        <w:autoSpaceDN w:val="0"/>
+        <w:adjustRightInd w:val="0"/>
+        <w:jc w:val="both"/>
+        <w:rPr>
+          <w:rFonts w:ascii="Times-Roman" w:hAnsi="Times-Roman" w:cs="Times-Roman"/>
+          <w:sz w:val="20"/>
+          <w:szCs w:val="20"/>
+          <w:lang w:eastAsia="en-US"/>
+        </w:rPr>
+      </w:pPr>
+      <w:proofErr w:type="spellStart"/>
+      <w:r>
+        <w:rPr>
+          <w:rFonts w:ascii="Times-Roman" w:hAnsi="Times-Roman" w:cs="Times-Roman"/>
+          <w:sz w:val="20"/>
+          <w:szCs w:val="20"/>
+          <w:lang w:eastAsia="en-US"/>
+        </w:rPr>
+        <w:t>Monitorameto</w:t>
+      </w:r>
+      <w:proofErr w:type="spellEnd"/>
+      <w:r>
+        <w:rPr>
+          <w:rFonts w:ascii="Times-Roman" w:hAnsi="Times-Roman" w:cs="Times-Roman"/>
+          <w:sz w:val="20"/>
+          <w:szCs w:val="20"/>
+          <w:lang w:eastAsia="en-US"/>
+        </w:rPr>
+        <w:t xml:space="preserve"> e Avaliação</w:t>
+      </w:r>
+    </w:p>
+    <w:p>
+      <w:pPr>
+        <w:autoSpaceDE w:val="0"/>
+        <w:autoSpaceDN w:val="0"/>
+        <w:adjustRightInd w:val="0"/>
+        <w:jc w:val="both"/>
+        <w:rPr>
+          <w:rFonts w:ascii="Times-Roman" w:hAnsi="Times-Roman" w:cs="Times-Roman"/>
+          <w:sz w:val="20"/>
+          <w:szCs w:val="20"/>
+          <w:lang w:eastAsia="en-US"/>
+        </w:rPr>
+      </w:pPr>
+    </w:p>
+    <w:p>
+      <w:pPr>
+        <w:autoSpaceDE w:val="0"/>
+        <w:autoSpaceDN w:val="0"/>
+        <w:adjustRightInd w:val="0"/>
+        <w:jc w:val="both"/>
+        <w:rPr>
+          <w:rFonts w:ascii="Times-Roman" w:hAnsi="Times-Roman" w:cs="Times-Roman"/>
+          <w:sz w:val="20"/>
+          <w:szCs w:val="20"/>
+          <w:lang w:eastAsia="en-US"/>
+        </w:rPr>
+      </w:pPr>
+    </w:p>
+    <w:p>
+      <w:pPr>
+        <w:autoSpaceDE w:val="0"/>
+        <w:autoSpaceDN w:val="0"/>
+        <w:adjustRightInd w:val="0"/>
+        <w:jc w:val="both"/>
+        <w:rPr>
+          <w:rFonts w:ascii="Times-Roman" w:hAnsi="Times-Roman" w:cs="Times-Roman"/>
+          <w:sz w:val="20"/>
+          <w:szCs w:val="20"/>
+          <w:lang w:eastAsia="en-US"/>
+        </w:rPr>
+      </w:pPr>
+      <w:r>
+        <w:rPr>
+          <w:rFonts w:ascii="Times-Roman" w:hAnsi="Times-Roman" w:cs="Times-Roman"/>
+          <w:sz w:val="20"/>
+          <w:szCs w:val="20"/>
+          <w:lang w:eastAsia="en-US"/>
+        </w:rPr>
+        <w:t>c</w:t>
+      </w:r>
+      <w:r>
+        <w:rPr>
+          <w:rFonts w:ascii="Times-Roman" w:hAnsi="Times-Roman" w:cs="Times-Roman"/>
+          <w:sz w:val="20"/>
+          <w:szCs w:val="20"/>
+          <w:lang w:eastAsia="en-US"/>
+        </w:rPr>
+        <w:t xml:space="preserve"> (peso 2) </w:t>
+      </w:r>
+      <w:r>
+        <w:rPr>
+          <w:rFonts w:ascii="Times-Roman" w:hAnsi="Times-Roman" w:cs="Times-Roman"/>
+          <w:sz w:val="20"/>
+          <w:szCs w:val="20"/>
+          <w:lang w:eastAsia="en-US"/>
+        </w:rPr>
+        <w:t xml:space="preserve">  Para um indicador de percentual de </w:t>
+      </w:r>
+      <w:proofErr w:type="spellStart"/>
+      <w:r>
+        <w:rPr>
+          <w:rFonts w:ascii="Times-Roman" w:hAnsi="Times-Roman" w:cs="Times-Roman"/>
+          <w:sz w:val="20"/>
+          <w:szCs w:val="20"/>
+          <w:lang w:eastAsia="en-US"/>
+        </w:rPr>
+        <w:t>BUGs</w:t>
+      </w:r>
+      <w:proofErr w:type="spellEnd"/>
+      <w:r>
+        <w:rPr>
+          <w:rFonts w:ascii="Times-Roman" w:hAnsi="Times-Roman" w:cs="Times-Roman"/>
+          <w:sz w:val="20"/>
+          <w:szCs w:val="20"/>
+          <w:lang w:eastAsia="en-US"/>
+        </w:rPr>
+        <w:t xml:space="preserve"> encontrados por aplicação liberada por programadores de uma fábrica de software, considere que a média histórica de projetos anteriores é de 10% com desvio padrão que aponta um limite superior de controle de 15% e inferior de 5%, desenhe o gráfico de controle desse processo de controle de </w:t>
+      </w:r>
+      <w:proofErr w:type="spellStart"/>
+      <w:r>
+        <w:rPr>
+          <w:rFonts w:ascii="Times-Roman" w:hAnsi="Times-Roman" w:cs="Times-Roman"/>
+          <w:sz w:val="20"/>
+          <w:szCs w:val="20"/>
+          <w:lang w:eastAsia="en-US"/>
+        </w:rPr>
+        <w:t>BUGs</w:t>
+      </w:r>
+      <w:proofErr w:type="spellEnd"/>
+      <w:r>
+        <w:rPr>
+          <w:rFonts w:ascii="Times-Roman" w:hAnsi="Times-Roman" w:cs="Times-Roman"/>
+          <w:sz w:val="20"/>
+          <w:szCs w:val="20"/>
+          <w:lang w:eastAsia="en-US"/>
+        </w:rPr>
+        <w:t xml:space="preserve">. </w:t>
+      </w:r>
+    </w:p>
+    <w:p>
+      <w:pPr>
+        <w:autoSpaceDE w:val="0"/>
+        <w:autoSpaceDN w:val="0"/>
+        <w:adjustRightInd w:val="0"/>
+        <w:jc w:val="both"/>
+        <w:rPr>
+          <w:rFonts w:ascii="Times-Roman" w:hAnsi="Times-Roman" w:cs="Times-Roman"/>
+          <w:sz w:val="20"/>
+          <w:szCs w:val="20"/>
+          <w:lang w:eastAsia="en-US"/>
+        </w:rPr>
+      </w:pPr>
+      <w:r>
+        <w:rPr>
+          <w:rFonts w:ascii="Times-Roman" w:hAnsi="Times-Roman" w:cs="Times-Roman"/>
+          <w:sz w:val="20"/>
+          <w:szCs w:val="20"/>
+          <w:lang w:eastAsia="en-US"/>
+        </w:rPr>
+        <w:t>d (peso 2) Considere que foram feitas as seguintes medições recentes, realizadas d</w:t>
+      </w:r>
+      <w:r>
+        <w:rPr>
+          <w:rFonts w:ascii="Times-Roman" w:hAnsi="Times-Roman" w:cs="Times-Roman"/>
+          <w:sz w:val="20"/>
+          <w:szCs w:val="20"/>
+          <w:lang w:eastAsia="en-US"/>
+        </w:rPr>
+        <w:t>urante o desenvolvimento do projeto de controle de drones</w:t>
+      </w:r>
+      <w:r>
+        <w:rPr>
+          <w:rFonts w:ascii="Times-Roman" w:hAnsi="Times-Roman" w:cs="Times-Roman"/>
+          <w:sz w:val="20"/>
+          <w:szCs w:val="20"/>
+          <w:lang w:eastAsia="en-US"/>
+        </w:rPr>
+        <w:t>. O</w:t>
+      </w:r>
+      <w:r>
+        <w:rPr>
+          <w:rFonts w:ascii="Times-Roman" w:hAnsi="Times-Roman" w:cs="Times-Roman"/>
+          <w:sz w:val="20"/>
+          <w:szCs w:val="20"/>
+          <w:lang w:eastAsia="en-US"/>
+        </w:rPr>
+        <w:t>s desenvolvedores estão realizando entregas com um percentual de bugs registrados por dia, conforme a distribuição a seguir:</w:t>
+      </w:r>
+    </w:p>
+    <w:p>
+      <w:pPr>
+        <w:autoSpaceDE w:val="0"/>
+        <w:autoSpaceDN w:val="0"/>
+        <w:adjustRightInd w:val="0"/>
+        <w:jc w:val="both"/>
+        <w:rPr>
+          <w:rFonts w:ascii="Times-Roman" w:hAnsi="Times-Roman" w:cs="Times-Roman"/>
+          <w:sz w:val="20"/>
+          <w:szCs w:val="20"/>
+          <w:lang w:eastAsia="en-US"/>
+        </w:rPr>
+      </w:pPr>
+      <w:r>
+        <w:rPr>
+          <w:rFonts w:ascii="Times-Roman" w:hAnsi="Times-Roman" w:cs="Times-Roman"/>
+          <w:sz w:val="20"/>
+          <w:szCs w:val="20"/>
+          <w:lang w:eastAsia="en-US"/>
+        </w:rPr>
+        <w:t>-Dia 1: 10%</w:t>
+      </w:r>
+    </w:p>
+    <w:p>
+      <w:pPr>
+        <w:autoSpaceDE w:val="0"/>
+        <w:autoSpaceDN w:val="0"/>
+        <w:adjustRightInd w:val="0"/>
+        <w:jc w:val="both"/>
+        <w:rPr>
+          <w:rFonts w:ascii="Times-Roman" w:hAnsi="Times-Roman" w:cs="Times-Roman"/>
+          <w:sz w:val="20"/>
+          <w:szCs w:val="20"/>
+          <w:lang w:eastAsia="en-US"/>
+        </w:rPr>
+      </w:pPr>
+      <w:r>
+        <w:rPr>
+          <w:rFonts w:ascii="Times-Roman" w:hAnsi="Times-Roman" w:cs="Times-Roman"/>
+          <w:sz w:val="20"/>
+          <w:szCs w:val="20"/>
+          <w:lang w:eastAsia="en-US"/>
+        </w:rPr>
+        <w:t>-Dia 2: 12%</w:t>
+      </w:r>
+    </w:p>
+    <w:p>
+      <w:pPr>
+        <w:autoSpaceDE w:val="0"/>
+        <w:autoSpaceDN w:val="0"/>
+        <w:adjustRightInd w:val="0"/>
+        <w:jc w:val="both"/>
+        <w:rPr>
+          <w:rFonts w:ascii="Times-Roman" w:hAnsi="Times-Roman" w:cs="Times-Roman"/>
+          <w:sz w:val="20"/>
+          <w:szCs w:val="20"/>
+          <w:lang w:eastAsia="en-US"/>
+        </w:rPr>
+      </w:pPr>
+      <w:r>
+        <w:rPr>
+          <w:rFonts w:ascii="Times-Roman" w:hAnsi="Times-Roman" w:cs="Times-Roman"/>
+          <w:sz w:val="20"/>
+          <w:szCs w:val="20"/>
+          <w:lang w:eastAsia="en-US"/>
+        </w:rPr>
+        <w:t>-Dia 3: 22%</w:t>
+      </w:r>
+    </w:p>
+    <w:p>
+      <w:pPr>
+        <w:autoSpaceDE w:val="0"/>
+        <w:autoSpaceDN w:val="0"/>
+        <w:adjustRightInd w:val="0"/>
+        <w:jc w:val="both"/>
+        <w:rPr>
+          <w:rFonts w:ascii="Times-Roman" w:hAnsi="Times-Roman" w:cs="Times-Roman"/>
+          <w:sz w:val="20"/>
+          <w:szCs w:val="20"/>
+          <w:lang w:eastAsia="en-US"/>
+        </w:rPr>
+      </w:pPr>
+      <w:r>
+        <w:rPr>
+          <w:rFonts w:ascii="Times-Roman" w:hAnsi="Times-Roman" w:cs="Times-Roman"/>
+          <w:sz w:val="20"/>
+          <w:szCs w:val="20"/>
+          <w:lang w:eastAsia="en-US"/>
+        </w:rPr>
+        <w:t>-Dia 4: 23%</w:t>
+      </w:r>
+    </w:p>
+    <w:p>
+      <w:pPr>
+        <w:autoSpaceDE w:val="0"/>
+        <w:autoSpaceDN w:val="0"/>
+        <w:adjustRightInd w:val="0"/>
+        <w:jc w:val="both"/>
+        <w:rPr>
+          <w:rFonts w:ascii="Times-Roman" w:hAnsi="Times-Roman" w:cs="Times-Roman"/>
+          <w:sz w:val="20"/>
+          <w:szCs w:val="20"/>
+          <w:lang w:eastAsia="en-US"/>
+        </w:rPr>
+      </w:pPr>
+      <w:r>
+        <w:rPr>
+          <w:rFonts w:ascii="Times-Roman" w:hAnsi="Times-Roman" w:cs="Times-Roman"/>
+          <w:sz w:val="20"/>
+          <w:szCs w:val="20"/>
+          <w:lang w:eastAsia="en-US"/>
+        </w:rPr>
+        <w:t>-Dia 5: 21%</w:t>
+      </w:r>
+    </w:p>
+    <w:p>
+      <w:pPr>
+        <w:autoSpaceDE w:val="0"/>
+        <w:autoSpaceDN w:val="0"/>
+        <w:adjustRightInd w:val="0"/>
+        <w:jc w:val="both"/>
+        <w:rPr>
+          <w:rFonts w:ascii="Times-Roman" w:hAnsi="Times-Roman" w:cs="Times-Roman"/>
+          <w:sz w:val="20"/>
+          <w:szCs w:val="20"/>
+          <w:lang w:eastAsia="en-US"/>
+        </w:rPr>
+      </w:pPr>
+      <w:r>
+        <w:rPr>
+          <w:rFonts w:ascii="Times-Roman" w:hAnsi="Times-Roman" w:cs="Times-Roman"/>
+          <w:sz w:val="20"/>
+          <w:szCs w:val="20"/>
+          <w:lang w:eastAsia="en-US"/>
+        </w:rPr>
+        <w:t>-Dia 6: 23%</w:t>
+      </w:r>
+    </w:p>
+    <w:p>
+      <w:pPr>
+        <w:autoSpaceDE w:val="0"/>
+        <w:autoSpaceDN w:val="0"/>
+        <w:adjustRightInd w:val="0"/>
+        <w:jc w:val="both"/>
+        <w:rPr>
+          <w:rFonts w:ascii="Times-Roman" w:hAnsi="Times-Roman" w:cs="Times-Roman"/>
+          <w:sz w:val="20"/>
+          <w:szCs w:val="20"/>
+          <w:lang w:eastAsia="en-US"/>
+        </w:rPr>
+      </w:pPr>
+      <w:r>
+        <w:rPr>
+          <w:rFonts w:ascii="Times-Roman" w:hAnsi="Times-Roman" w:cs="Times-Roman"/>
+          <w:sz w:val="20"/>
+          <w:szCs w:val="20"/>
+          <w:lang w:eastAsia="en-US"/>
+        </w:rPr>
+        <w:t>Marque as observações no gráfico de controle</w:t>
+      </w:r>
+      <w:r>
+        <w:rPr>
+          <w:rFonts w:ascii="Times-Roman" w:hAnsi="Times-Roman" w:cs="Times-Roman"/>
+          <w:sz w:val="20"/>
+          <w:szCs w:val="20"/>
+          <w:lang w:eastAsia="en-US"/>
+        </w:rPr>
+        <w:t xml:space="preserve"> e indique se o processo está controlado ou não</w:t>
+      </w:r>
+      <w:r>
+        <w:rPr>
+          <w:rFonts w:ascii="Times-Roman" w:hAnsi="Times-Roman" w:cs="Times-Roman"/>
+          <w:sz w:val="20"/>
+          <w:szCs w:val="20"/>
+          <w:lang w:eastAsia="en-US"/>
+        </w:rPr>
+        <w:t>.</w:t>
+      </w:r>
+    </w:p>
+    <w:p>
+      <w:pPr>
+        <w:autoSpaceDE w:val="0"/>
+        <w:autoSpaceDN w:val="0"/>
+        <w:adjustRightInd w:val="0"/>
+        <w:jc w:val="both"/>
+        <w:rPr>
+          <w:rFonts w:ascii="Times-Roman" w:hAnsi="Times-Roman" w:cs="Times-Roman"/>
+          <w:sz w:val="20"/>
+          <w:szCs w:val="20"/>
+          <w:lang w:eastAsia="en-US"/>
+        </w:rPr>
+      </w:pPr>
+    </w:p>
+    <w:p>
+      <w:pPr>
+        <w:autoSpaceDE w:val="0"/>
+        <w:autoSpaceDN w:val="0"/>
+        <w:adjustRightInd w:val="0"/>
+        <w:jc w:val="both"/>
+        <w:rPr>
+          <w:rFonts w:ascii="Times-Roman" w:hAnsi="Times-Roman" w:cs="Times-Roman"/>
+          <w:sz w:val="20"/>
+          <w:szCs w:val="20"/>
+          <w:lang w:eastAsia="en-US"/>
+        </w:rPr>
+      </w:pPr>
+      <w:r>
+        <w:rPr>
+          <w:rFonts w:ascii="Times-Roman" w:hAnsi="Times-Roman" w:cs="Times-Roman"/>
+          <w:sz w:val="20"/>
+          <w:szCs w:val="20"/>
+          <w:lang w:eastAsia="en-US"/>
+        </w:rPr>
+        <w:t>RESPOSTA:</w:t>
+      </w:r>
+    </w:p>
+    <w:p>
+      <w:pPr>
+        <w:autoSpaceDE w:val="0"/>
+        <w:autoSpaceDN w:val="0"/>
+        <w:adjustRightInd w:val="0"/>
+        <w:jc w:val="both"/>
+        <w:rPr>
+          <w:rFonts w:ascii="Times-Roman" w:hAnsi="Times-Roman" w:cs="Times-Roman"/>
+          <w:sz w:val="20"/>
+          <w:szCs w:val="20"/>
+          <w:lang w:eastAsia="en-US"/>
+        </w:rPr>
+      </w:pPr>
+    </w:p>
+    <w:p>
+      <w:pPr>
+        <w:autoSpaceDE w:val="0"/>
+        <w:autoSpaceDN w:val="0"/>
+        <w:adjustRightInd w:val="0"/>
+        <w:jc w:val="both"/>
+        <w:rPr>
+          <w:rFonts w:ascii="Times-Roman" w:hAnsi="Times-Roman" w:cs="Times-Roman"/>
+          <w:sz w:val="20"/>
+          <w:szCs w:val="20"/>
+          <w:lang w:eastAsia="en-US"/>
+        </w:rPr>
+      </w:pPr>
+      <w:r>
+        <w:rPr>
+          <w:rFonts w:ascii="Times-Roman" w:hAnsi="Times-Roman" w:cs="Times-Roman"/>
+          <w:noProof/>
+          <w:sz w:val="20"/>
+          <w:szCs w:val="20"/>
+          <w:lang w:eastAsia="en-US"/>
+        </w:rPr>
+        <w:drawing>
+          <wp:inline distT="0" distB="0" distL="0" distR="0" wp14:anchorId="44F3259F" wp14:editId="7B974DFE">
+            <wp:extent cx="5001371" cy="2472856"/>
+            <wp:effectExtent l="0" t="0" r="8890" b="3810"/>
+            <wp:docPr id="6" name="Chart 6"/>
+            <wp:cNvGraphicFramePr/>
+            <a:graphic xmlns:a="http://schemas.openxmlformats.org/drawingml/2006/main">
+              <a:graphicData uri="http://schemas.openxmlformats.org/drawingml/2006/chart">
+                <c:chart xmlns:c="http://schemas.openxmlformats.org/drawingml/2006/chart" xmlns:r="http://schemas.openxmlformats.org/officeDocument/2006/relationships" r:id="rId8"/>
+              </a:graphicData>
+            </a:graphic>
+          </wp:inline>
+        </w:drawing>
+      </w:r>
+    </w:p>
+    <w:p>
+      <w:pPr>
+        <w:autoSpaceDE w:val="0"/>
+        <w:autoSpaceDN w:val="0"/>
+        <w:adjustRightInd w:val="0"/>
+        <w:jc w:val="both"/>
+        <w:rPr>
+          <w:rFonts w:ascii="Times-Roman" w:hAnsi="Times-Roman" w:cs="Times-Roman"/>
+          <w:sz w:val="20"/>
+          <w:szCs w:val="20"/>
+          <w:lang w:eastAsia="en-US"/>
+        </w:rPr>
+      </w:pPr>
+    </w:p>
+    <w:p>
+      <w:pPr>
+        <w:autoSpaceDE w:val="0"/>
+        <w:autoSpaceDN w:val="0"/>
+        <w:adjustRightInd w:val="0"/>
+        <w:jc w:val="both"/>
+        <w:rPr>
+          <w:rFonts w:ascii="Times-Roman" w:hAnsi="Times-Roman" w:cs="Times-Roman"/>
+          <w:sz w:val="20"/>
+          <w:szCs w:val="20"/>
+          <w:lang w:eastAsia="en-US"/>
+        </w:rPr>
+      </w:pPr>
+      <w:r>
+        <w:rPr>
+          <w:rFonts w:ascii="Times-Roman" w:hAnsi="Times-Roman" w:cs="Times-Roman"/>
+          <w:sz w:val="20"/>
+          <w:szCs w:val="20"/>
+          <w:lang w:eastAsia="en-US"/>
+        </w:rPr>
+        <w:t xml:space="preserve">No caso do Funcionário A, a situação não </w:t>
+      </w:r>
+      <w:proofErr w:type="spellStart"/>
+      <w:r>
+        <w:rPr>
+          <w:rFonts w:ascii="Times-Roman" w:hAnsi="Times-Roman" w:cs="Times-Roman"/>
+          <w:sz w:val="20"/>
+          <w:szCs w:val="20"/>
+          <w:lang w:eastAsia="en-US"/>
+        </w:rPr>
+        <w:t>entá</w:t>
+      </w:r>
+      <w:proofErr w:type="spellEnd"/>
+      <w:r>
+        <w:rPr>
+          <w:rFonts w:ascii="Times-Roman" w:hAnsi="Times-Roman" w:cs="Times-Roman"/>
+          <w:sz w:val="20"/>
+          <w:szCs w:val="20"/>
+          <w:lang w:eastAsia="en-US"/>
+        </w:rPr>
+        <w:t xml:space="preserve"> sobre controle, pois o </w:t>
+      </w:r>
+      <w:proofErr w:type="spellStart"/>
+      <w:r>
+        <w:rPr>
+          <w:rFonts w:ascii="Times-Roman" w:hAnsi="Times-Roman" w:cs="Times-Roman"/>
+          <w:sz w:val="20"/>
+          <w:szCs w:val="20"/>
+          <w:lang w:eastAsia="en-US"/>
+        </w:rPr>
+        <w:t>o</w:t>
+      </w:r>
+      <w:proofErr w:type="spellEnd"/>
+      <w:r>
+        <w:rPr>
+          <w:rFonts w:ascii="Times-Roman" w:hAnsi="Times-Roman" w:cs="Times-Roman"/>
+          <w:sz w:val="20"/>
+          <w:szCs w:val="20"/>
+          <w:lang w:eastAsia="en-US"/>
+        </w:rPr>
+        <w:t xml:space="preserve"> desempenho dele está ultrapassando o limite superior (1</w:t>
+      </w:r>
+      <w:r>
+        <w:rPr>
+          <w:rFonts w:ascii="Times-Roman" w:hAnsi="Times-Roman" w:cs="Times-Roman"/>
+          <w:sz w:val="20"/>
+          <w:szCs w:val="20"/>
+          <w:lang w:eastAsia="en-US"/>
+        </w:rPr>
+        <w:t>5</w:t>
+      </w:r>
+      <w:r>
+        <w:rPr>
+          <w:rFonts w:ascii="Times-Roman" w:hAnsi="Times-Roman" w:cs="Times-Roman"/>
+          <w:sz w:val="20"/>
+          <w:szCs w:val="20"/>
+          <w:lang w:eastAsia="en-US"/>
+        </w:rPr>
+        <w:t>)</w:t>
+      </w:r>
+      <w:r>
+        <w:rPr>
+          <w:rFonts w:ascii="Times-Roman" w:hAnsi="Times-Roman" w:cs="Times-Roman"/>
+          <w:sz w:val="20"/>
+          <w:szCs w:val="20"/>
+          <w:lang w:eastAsia="en-US"/>
+        </w:rPr>
+        <w:t>, então o superior dele deve ver o que está acontecendo para poder aumentar a produtividade de equipe.</w:t>
+      </w:r>
+    </w:p>
+    <w:p>
+      <w:pPr>
+        <w:autoSpaceDE w:val="0"/>
+        <w:autoSpaceDN w:val="0"/>
+        <w:adjustRightInd w:val="0"/>
+        <w:jc w:val="both"/>
+        <w:rPr>
+          <w:rFonts w:ascii="Times-Roman" w:hAnsi="Times-Roman" w:cs="Times-Roman"/>
+          <w:sz w:val="20"/>
+          <w:szCs w:val="20"/>
+          <w:lang w:eastAsia="en-US"/>
+        </w:rPr>
+      </w:pPr>
+      <w:r>
+        <w:rPr>
+          <w:rFonts w:ascii="Times-Roman" w:hAnsi="Times-Roman" w:cs="Times-Roman"/>
+          <w:sz w:val="20"/>
+          <w:szCs w:val="20"/>
+          <w:lang w:eastAsia="en-US"/>
+        </w:rPr>
+        <w:t>Já o Funcionário B está dentro dos limites permitidos.</w:t>
+      </w:r>
+    </w:p>
+    <w:p>
+      <w:pPr>
+        <w:autoSpaceDE w:val="0"/>
+        <w:autoSpaceDN w:val="0"/>
+        <w:adjustRightInd w:val="0"/>
+        <w:jc w:val="both"/>
+        <w:rPr>
+          <w:rFonts w:ascii="Times-Roman" w:hAnsi="Times-Roman" w:cs="Times-Roman"/>
+          <w:sz w:val="20"/>
+          <w:szCs w:val="20"/>
+          <w:lang w:eastAsia="en-US"/>
+        </w:rPr>
+      </w:pPr>
+    </w:p>
+    <w:p>
+      <w:pPr>
+        <w:autoSpaceDE w:val="0"/>
+        <w:autoSpaceDN w:val="0"/>
+        <w:adjustRightInd w:val="0"/>
+        <w:jc w:val="both"/>
+        <w:rPr>
+          <w:rFonts w:ascii="Times-Roman" w:hAnsi="Times-Roman" w:cs="Times-Roman"/>
+          <w:sz w:val="20"/>
+          <w:szCs w:val="20"/>
+          <w:lang w:eastAsia="en-US"/>
+        </w:rPr>
+      </w:pPr>
+    </w:p>
+    <w:p>
+      <w:pPr>
+        <w:autoSpaceDE w:val="0"/>
+        <w:autoSpaceDN w:val="0"/>
+        <w:adjustRightInd w:val="0"/>
+        <w:jc w:val="both"/>
+        <w:rPr>
+          <w:rFonts w:ascii="Times-Roman" w:hAnsi="Times-Roman" w:cs="Times-Roman"/>
+          <w:sz w:val="20"/>
+          <w:szCs w:val="20"/>
+          <w:lang w:eastAsia="en-US"/>
+        </w:rPr>
+      </w:pPr>
+      <w:r>
+        <w:rPr>
+          <w:rFonts w:ascii="Times-Roman" w:hAnsi="Times-Roman" w:cs="Times-Roman"/>
+          <w:sz w:val="20"/>
+          <w:szCs w:val="20"/>
+          <w:lang w:eastAsia="en-US"/>
+        </w:rPr>
         <w:lastRenderedPageBreak/>
-        <w:t>c</w:t>
-      </w:r>
-      <w:r>
-        <w:rPr>
-          <w:rFonts w:ascii="Times-Roman" w:hAnsi="Times-Roman" w:cs="Times-Roman"/>
-          <w:sz w:val="20"/>
-          <w:szCs w:val="20"/>
-          <w:lang w:eastAsia="en-US"/>
-        </w:rPr>
-        <w:t xml:space="preserve"> (peso 2) </w:t>
-      </w:r>
-      <w:r>
-        <w:rPr>
-          <w:rFonts w:ascii="Times-Roman" w:hAnsi="Times-Roman" w:cs="Times-Roman"/>
-          <w:sz w:val="20"/>
-          <w:szCs w:val="20"/>
-          <w:lang w:eastAsia="en-US"/>
-        </w:rPr>
-        <w:t xml:space="preserve">  Para um indicador de percentual de BUGs encontrados por aplicação liberada por programadores de uma fábrica de software, considere que a média histórica de projetos anteriores é de 10% com desvio padrão que aponta um limite superior de controle de 15% e inferior de 5%, desenhe o gráfico de controle desse processo de controle de BUGs. </w:t>
-      </w:r>
-    </w:p>
-    <w:p>
-      <w:pPr>
-        <w:autoSpaceDE w:val="0"/>
-        <w:autoSpaceDN w:val="0"/>
-        <w:adjustRightInd w:val="0"/>
-        <w:jc w:val="both"/>
-        <w:rPr>
-          <w:rFonts w:ascii="Times-Roman" w:hAnsi="Times-Roman" w:cs="Times-Roman"/>
-          <w:sz w:val="20"/>
-          <w:szCs w:val="20"/>
-          <w:lang w:eastAsia="en-US"/>
-        </w:rPr>
-      </w:pPr>
-    </w:p>
-    <w:p>
-      <w:pPr>
-        <w:autoSpaceDE w:val="0"/>
-        <w:autoSpaceDN w:val="0"/>
-        <w:adjustRightInd w:val="0"/>
-        <w:jc w:val="both"/>
-        <w:rPr>
-          <w:rFonts w:ascii="Times-Roman" w:hAnsi="Times-Roman" w:cs="Times-Roman"/>
-          <w:sz w:val="20"/>
-          <w:szCs w:val="20"/>
-          <w:lang w:eastAsia="en-US"/>
-        </w:rPr>
-      </w:pPr>
-      <w:r>
-        <w:rPr>
-          <w:rFonts w:ascii="Times-Roman" w:hAnsi="Times-Roman" w:cs="Times-Roman"/>
-          <w:sz w:val="20"/>
-          <w:szCs w:val="20"/>
-          <w:lang w:eastAsia="en-US"/>
-        </w:rPr>
-        <w:t>d (peso 2) Considere que foram feitas as seguintes medições recentes, realizadas d</w:t>
-      </w:r>
-      <w:r>
-        <w:rPr>
-          <w:rFonts w:ascii="Times-Roman" w:hAnsi="Times-Roman" w:cs="Times-Roman"/>
-          <w:sz w:val="20"/>
-          <w:szCs w:val="20"/>
-          <w:lang w:eastAsia="en-US"/>
-        </w:rPr>
-        <w:t>urante o desenvolvimento do projeto de controle de drones</w:t>
-      </w:r>
-      <w:r>
-        <w:rPr>
-          <w:rFonts w:ascii="Times-Roman" w:hAnsi="Times-Roman" w:cs="Times-Roman"/>
-          <w:sz w:val="20"/>
-          <w:szCs w:val="20"/>
-          <w:lang w:eastAsia="en-US"/>
-        </w:rPr>
-        <w:t>. O</w:t>
-      </w:r>
-      <w:r>
-        <w:rPr>
-          <w:rFonts w:ascii="Times-Roman" w:hAnsi="Times-Roman" w:cs="Times-Roman"/>
-          <w:sz w:val="20"/>
-          <w:szCs w:val="20"/>
-          <w:lang w:eastAsia="en-US"/>
-        </w:rPr>
-        <w:t>s desenvolvedores estão realizando entregas com um percentual de bugs registrados por dia, conforme a distribuição a seguir:</w:t>
-      </w:r>
-    </w:p>
-    <w:p>
-      <w:pPr>
-        <w:autoSpaceDE w:val="0"/>
-        <w:autoSpaceDN w:val="0"/>
-        <w:adjustRightInd w:val="0"/>
-        <w:jc w:val="both"/>
-        <w:rPr>
-          <w:rFonts w:ascii="Times-Roman" w:hAnsi="Times-Roman" w:cs="Times-Roman"/>
-          <w:sz w:val="20"/>
-          <w:szCs w:val="20"/>
-          <w:lang w:eastAsia="en-US"/>
-        </w:rPr>
-      </w:pPr>
-      <w:r>
-        <w:rPr>
-          <w:rFonts w:ascii="Times-Roman" w:hAnsi="Times-Roman" w:cs="Times-Roman"/>
-          <w:sz w:val="20"/>
-          <w:szCs w:val="20"/>
-          <w:lang w:eastAsia="en-US"/>
-        </w:rPr>
-        <w:t>-Dia 1: 10%</w:t>
-      </w:r>
-    </w:p>
-    <w:p>
-      <w:pPr>
-        <w:autoSpaceDE w:val="0"/>
-        <w:autoSpaceDN w:val="0"/>
-        <w:adjustRightInd w:val="0"/>
-        <w:jc w:val="both"/>
-        <w:rPr>
-          <w:rFonts w:ascii="Times-Roman" w:hAnsi="Times-Roman" w:cs="Times-Roman"/>
-          <w:sz w:val="20"/>
-          <w:szCs w:val="20"/>
-          <w:lang w:eastAsia="en-US"/>
-        </w:rPr>
-      </w:pPr>
-      <w:r>
-        <w:rPr>
-          <w:rFonts w:ascii="Times-Roman" w:hAnsi="Times-Roman" w:cs="Times-Roman"/>
-          <w:sz w:val="20"/>
-          <w:szCs w:val="20"/>
-          <w:lang w:eastAsia="en-US"/>
-        </w:rPr>
-        <w:t>-Dia 2: 12%</w:t>
-      </w:r>
-    </w:p>
-    <w:p>
-      <w:pPr>
-        <w:autoSpaceDE w:val="0"/>
-        <w:autoSpaceDN w:val="0"/>
-        <w:adjustRightInd w:val="0"/>
-        <w:jc w:val="both"/>
-        <w:rPr>
-          <w:rFonts w:ascii="Times-Roman" w:hAnsi="Times-Roman" w:cs="Times-Roman"/>
-          <w:sz w:val="20"/>
-          <w:szCs w:val="20"/>
-          <w:lang w:eastAsia="en-US"/>
-        </w:rPr>
-      </w:pPr>
-      <w:r>
-        <w:rPr>
-          <w:rFonts w:ascii="Times-Roman" w:hAnsi="Times-Roman" w:cs="Times-Roman"/>
-          <w:sz w:val="20"/>
-          <w:szCs w:val="20"/>
-          <w:lang w:eastAsia="en-US"/>
-        </w:rPr>
-        <w:t>-Dia 3: 22%</w:t>
-      </w:r>
-    </w:p>
-    <w:p>
-      <w:pPr>
-        <w:autoSpaceDE w:val="0"/>
-        <w:autoSpaceDN w:val="0"/>
-        <w:adjustRightInd w:val="0"/>
-        <w:jc w:val="both"/>
-        <w:rPr>
-          <w:rFonts w:ascii="Times-Roman" w:hAnsi="Times-Roman" w:cs="Times-Roman"/>
-          <w:sz w:val="20"/>
-          <w:szCs w:val="20"/>
-          <w:lang w:eastAsia="en-US"/>
-        </w:rPr>
-      </w:pPr>
-      <w:r>
-        <w:rPr>
-          <w:rFonts w:ascii="Times-Roman" w:hAnsi="Times-Roman" w:cs="Times-Roman"/>
-          <w:sz w:val="20"/>
-          <w:szCs w:val="20"/>
-          <w:lang w:eastAsia="en-US"/>
-        </w:rPr>
-        <w:t>-Dia 4: 23%</w:t>
-      </w:r>
-    </w:p>
-    <w:p>
-      <w:pPr>
-        <w:autoSpaceDE w:val="0"/>
-        <w:autoSpaceDN w:val="0"/>
-        <w:adjustRightInd w:val="0"/>
-        <w:jc w:val="both"/>
-        <w:rPr>
-          <w:rFonts w:ascii="Times-Roman" w:hAnsi="Times-Roman" w:cs="Times-Roman"/>
-          <w:sz w:val="20"/>
-          <w:szCs w:val="20"/>
-          <w:lang w:eastAsia="en-US"/>
-        </w:rPr>
-      </w:pPr>
-      <w:r>
-        <w:rPr>
-          <w:rFonts w:ascii="Times-Roman" w:hAnsi="Times-Roman" w:cs="Times-Roman"/>
-          <w:sz w:val="20"/>
-          <w:szCs w:val="20"/>
-          <w:lang w:eastAsia="en-US"/>
-        </w:rPr>
-        <w:t>-Dia 5: 21%</w:t>
-      </w:r>
-    </w:p>
-    <w:p>
-      <w:pPr>
-        <w:autoSpaceDE w:val="0"/>
-        <w:autoSpaceDN w:val="0"/>
-        <w:adjustRightInd w:val="0"/>
-        <w:jc w:val="both"/>
-        <w:rPr>
-          <w:rFonts w:ascii="Times-Roman" w:hAnsi="Times-Roman" w:cs="Times-Roman"/>
-          <w:sz w:val="20"/>
-          <w:szCs w:val="20"/>
-          <w:lang w:eastAsia="en-US"/>
-        </w:rPr>
-      </w:pPr>
-      <w:r>
-        <w:rPr>
-          <w:rFonts w:ascii="Times-Roman" w:hAnsi="Times-Roman" w:cs="Times-Roman"/>
-          <w:sz w:val="20"/>
-          <w:szCs w:val="20"/>
-          <w:lang w:eastAsia="en-US"/>
-        </w:rPr>
-        <w:t>-Dia 6: 23%</w:t>
-      </w:r>
-    </w:p>
-    <w:p>
-      <w:pPr>
-        <w:autoSpaceDE w:val="0"/>
-        <w:autoSpaceDN w:val="0"/>
-        <w:adjustRightInd w:val="0"/>
-        <w:jc w:val="both"/>
-        <w:rPr>
-          <w:rFonts w:ascii="Times-Roman" w:hAnsi="Times-Roman" w:cs="Times-Roman"/>
-          <w:sz w:val="20"/>
-          <w:szCs w:val="20"/>
-          <w:lang w:eastAsia="en-US"/>
-        </w:rPr>
-      </w:pPr>
-      <w:r>
-        <w:rPr>
-          <w:rFonts w:ascii="Times-Roman" w:hAnsi="Times-Roman" w:cs="Times-Roman"/>
-          <w:sz w:val="20"/>
-          <w:szCs w:val="20"/>
-          <w:lang w:eastAsia="en-US"/>
-        </w:rPr>
-        <w:t>Marque as observações no gráfico de controle</w:t>
-      </w:r>
-      <w:r>
-        <w:rPr>
-          <w:rFonts w:ascii="Times-Roman" w:hAnsi="Times-Roman" w:cs="Times-Roman"/>
-          <w:sz w:val="20"/>
-          <w:szCs w:val="20"/>
-          <w:lang w:eastAsia="en-US"/>
-        </w:rPr>
-        <w:t xml:space="preserve"> e indique se o processo está controlado ou não</w:t>
-      </w:r>
-      <w:r>
-        <w:rPr>
-          <w:rFonts w:ascii="Times-Roman" w:hAnsi="Times-Roman" w:cs="Times-Roman"/>
-          <w:sz w:val="20"/>
-          <w:szCs w:val="20"/>
-          <w:lang w:eastAsia="en-US"/>
-        </w:rPr>
-        <w:t>.</w:t>
-      </w:r>
-    </w:p>
-    <w:p>
-      <w:pPr>
-        <w:autoSpaceDE w:val="0"/>
-        <w:autoSpaceDN w:val="0"/>
-        <w:adjustRightInd w:val="0"/>
-        <w:jc w:val="both"/>
-        <w:rPr>
-          <w:rFonts w:ascii="Times-Roman" w:hAnsi="Times-Roman" w:cs="Times-Roman"/>
-          <w:sz w:val="20"/>
-          <w:szCs w:val="20"/>
-          <w:lang w:eastAsia="en-US"/>
-        </w:rPr>
-      </w:pPr>
-    </w:p>
-    <w:p>
-      <w:pPr>
-        <w:autoSpaceDE w:val="0"/>
-        <w:autoSpaceDN w:val="0"/>
-        <w:adjustRightInd w:val="0"/>
-        <w:jc w:val="both"/>
-        <w:rPr>
-          <w:rFonts w:ascii="Times-Roman" w:hAnsi="Times-Roman" w:cs="Times-Roman"/>
-          <w:sz w:val="20"/>
-          <w:szCs w:val="20"/>
-          <w:lang w:eastAsia="en-US"/>
-        </w:rPr>
-      </w:pPr>
-      <w:r>
-        <w:rPr>
-          <w:rFonts w:ascii="Times-Roman" w:hAnsi="Times-Roman" w:cs="Times-Roman"/>
-          <w:sz w:val="20"/>
-          <w:szCs w:val="20"/>
-          <w:lang w:eastAsia="en-US"/>
-        </w:rPr>
         <w:t>e</w:t>
       </w:r>
       <w:r>
@@ -912,7 +1766,107 @@
           <w:szCs w:val="20"/>
           <w:lang w:eastAsia="en-US"/>
         </w:rPr>
-        <w:t>, seu, numa Branch develop, dentro de uma pasta chamada “DocumentosCheckpoint”. De preferencia, faça as operações com o GIT Flow.</w:t>
+        <w:t xml:space="preserve">, seu, numa </w:t>
+      </w:r>
+      <w:proofErr w:type="spellStart"/>
+      <w:r>
+        <w:rPr>
+          <w:rFonts w:ascii="Times-Roman" w:hAnsi="Times-Roman" w:cs="Times-Roman"/>
+          <w:sz w:val="20"/>
+          <w:szCs w:val="20"/>
+          <w:lang w:eastAsia="en-US"/>
+        </w:rPr>
+        <w:t>Branch</w:t>
+      </w:r>
+      <w:proofErr w:type="spellEnd"/>
+      <w:r>
+        <w:rPr>
+          <w:rFonts w:ascii="Times-Roman" w:hAnsi="Times-Roman" w:cs="Times-Roman"/>
+          <w:sz w:val="20"/>
+          <w:szCs w:val="20"/>
+          <w:lang w:eastAsia="en-US"/>
+        </w:rPr>
+        <w:t xml:space="preserve"> </w:t>
+      </w:r>
+      <w:proofErr w:type="spellStart"/>
+      <w:r>
+        <w:rPr>
+          <w:rFonts w:ascii="Times-Roman" w:hAnsi="Times-Roman" w:cs="Times-Roman"/>
+          <w:sz w:val="20"/>
+          <w:szCs w:val="20"/>
+          <w:lang w:eastAsia="en-US"/>
+        </w:rPr>
+        <w:t>develop</w:t>
+      </w:r>
+      <w:proofErr w:type="spellEnd"/>
+      <w:r>
+        <w:rPr>
+          <w:rFonts w:ascii="Times-Roman" w:hAnsi="Times-Roman" w:cs="Times-Roman"/>
+          <w:sz w:val="20"/>
+          <w:szCs w:val="20"/>
+          <w:lang w:eastAsia="en-US"/>
+        </w:rPr>
+        <w:t>, dentro de uma pasta chamada “</w:t>
+      </w:r>
+      <w:proofErr w:type="spellStart"/>
+      <w:r>
+        <w:rPr>
+          <w:rFonts w:ascii="Times-Roman" w:hAnsi="Times-Roman" w:cs="Times-Roman"/>
+          <w:sz w:val="20"/>
+          <w:szCs w:val="20"/>
+          <w:lang w:eastAsia="en-US"/>
+        </w:rPr>
+        <w:t>DocumentosCheckpoint</w:t>
+      </w:r>
+      <w:proofErr w:type="spellEnd"/>
+      <w:r>
+        <w:rPr>
+          <w:rFonts w:ascii="Times-Roman" w:hAnsi="Times-Roman" w:cs="Times-Roman"/>
+          <w:sz w:val="20"/>
+          <w:szCs w:val="20"/>
+          <w:lang w:eastAsia="en-US"/>
+        </w:rPr>
+        <w:t xml:space="preserve">”. De </w:t>
+      </w:r>
+      <w:proofErr w:type="spellStart"/>
+      <w:r>
+        <w:rPr>
+          <w:rFonts w:ascii="Times-Roman" w:hAnsi="Times-Roman" w:cs="Times-Roman"/>
+          <w:sz w:val="20"/>
+          <w:szCs w:val="20"/>
+          <w:lang w:eastAsia="en-US"/>
+        </w:rPr>
+        <w:t>preferencia</w:t>
+      </w:r>
+      <w:proofErr w:type="spellEnd"/>
+      <w:r>
+        <w:rPr>
+          <w:rFonts w:ascii="Times-Roman" w:hAnsi="Times-Roman" w:cs="Times-Roman"/>
+          <w:sz w:val="20"/>
+          <w:szCs w:val="20"/>
+          <w:lang w:eastAsia="en-US"/>
+        </w:rPr>
+        <w:t xml:space="preserve">, faça as operações com o GIT </w:t>
+      </w:r>
+      <w:proofErr w:type="spellStart"/>
+      <w:r>
+        <w:rPr>
+          <w:rFonts w:ascii="Times-Roman" w:hAnsi="Times-Roman" w:cs="Times-Roman"/>
+          <w:sz w:val="20"/>
+          <w:szCs w:val="20"/>
+          <w:lang w:eastAsia="en-US"/>
+        </w:rPr>
+        <w:t>Flow</w:t>
+      </w:r>
+      <w:proofErr w:type="spellEnd"/>
+      <w:r>
+        <w:rPr>
+          <w:rFonts w:ascii="Times-Roman" w:hAnsi="Times-Roman" w:cs="Times-Roman"/>
+          <w:sz w:val="20"/>
+          <w:szCs w:val="20"/>
+          <w:lang w:eastAsia="en-US"/>
+        </w:rPr>
+        <w:t>.</w:t>
       </w:r>
     </w:p>
     <w:p>
@@ -1013,6 +1967,30 @@
       <w:r>
         <w:t>ATIVIDADE INDIVIDUAL</w:t>
       </w:r>
+    </w:p>
+    <w:p>
+      <w:pPr>
+        <w:autoSpaceDE w:val="0"/>
+        <w:autoSpaceDN w:val="0"/>
+        <w:adjustRightInd w:val="0"/>
+        <w:jc w:val="both"/>
+      </w:pPr>
+    </w:p>
+    <w:p>
+      <w:pPr>
+        <w:autoSpaceDE w:val="0"/>
+        <w:autoSpaceDN w:val="0"/>
+        <w:adjustRightInd w:val="0"/>
+        <w:jc w:val="both"/>
+      </w:pPr>
+    </w:p>
+    <w:p>
+      <w:pPr>
+        <w:autoSpaceDE w:val="0"/>
+        <w:autoSpaceDN w:val="0"/>
+        <w:adjustRightInd w:val="0"/>
+        <w:jc w:val="both"/>
+      </w:pPr>
     </w:p>
     <w:p>
       <w:pPr>
@@ -1030,6 +2008,103 @@
     </w:sectPr>
   </w:body>
 </w:document>
+</file>
+
+<file path=word/numbering.xml><?xml version="1.0" encoding="utf-8"?>
+<w:numbering xmlns:wpc="http://schemas.microsoft.com/office/word/2010/wordprocessingCanvas" xmlns:cx="http://schemas.microsoft.com/office/drawing/2014/chartex" xmlns:cx1="http://schemas.microsoft.com/office/drawing/2015/9/8/chartex" xmlns:cx2="http://schemas.microsoft.com/office/drawing/2015/10/21/chartex" xmlns:cx3="http://schemas.microsoft.com/office/drawing/2016/5/9/chartex" xmlns:cx4="http://schemas.microsoft.com/office/drawing/2016/5/10/chartex" xmlns:cx5="http://schemas.microsoft.com/office/drawing/2016/5/11/chartex" xmlns:cx6="http://schemas.microsoft.com/office/drawing/2016/5/12/chartex" xmlns:cx7="http://schemas.microsoft.com/office/drawing/2016/5/13/chartex" xmlns:cx8="http://schemas.microsoft.com/office/drawing/2016/5/14/chartex" xmlns:mc="http://schemas.openxmlformats.org/markup-compatibility/2006" xmlns:aink="http://schemas.microsoft.com/office/drawing/2016/ink" xmlns:am3d="http://schemas.microsoft.com/office/drawing/2017/model3d" xmlns:o="urn:schemas-microsoft-com:office:office" xmlns:r="http://schemas.openxmlformats.org/officeDocument/2006/relationships" xmlns:m="http://schemas.openxmlformats.org/officeDocument/2006/math" xmlns:v="urn:schemas-microsoft-com:vml" xmlns:wp14="http://schemas.microsoft.com/office/word/2010/wordprocessingDrawing" xmlns:wp="http://schemas.openxmlformats.org/drawingml/2006/wordprocessingDrawing" xmlns:w10="urn:schemas-microsoft-com:office:word" xmlns:w="http://schemas.openxmlformats.org/wordprocessingml/2006/main" xmlns:w14="http://schemas.microsoft.com/office/word/2010/wordml" xmlns:w15="http://schemas.microsoft.com/office/word/2012/wordml" xmlns:w16cex="http://schemas.microsoft.com/office/word/2018/wordml/cex" xmlns:w16cid="http://schemas.microsoft.com/office/word/2016/wordml/cid" xmlns:w16="http://schemas.microsoft.com/office/word/2018/wordml" xmlns:w16sdtdh="http://schemas.microsoft.com/office/word/2020/wordml/sdtdatahash" xmlns:w16se="http://schemas.microsoft.com/office/word/2015/wordml/symex" xmlns:wpg="http://schemas.microsoft.com/office/word/2010/wordprocessingGroup" xmlns:wpi="http://schemas.microsoft.com/office/word/2010/wordprocessingInk" xmlns:wne="http://schemas.microsoft.com/office/word/2006/wordml" xmlns:wps="http://schemas.microsoft.com/office/word/2010/wordprocessingShape" mc:Ignorable="w14 w15 w16se w16cid w16 w16cex w16sdtdh wp14">
+  <w:abstractNum w:abstractNumId="0" w15:restartNumberingAfterBreak="0">
+    <w:nsid w:val="0D98313F"/>
+    <w:multiLevelType w:val="hybridMultilevel"/>
+    <w:tmpl w:val="8C7A864E"/>
+    <w:lvl w:ilvl="0" w:tplc="0409000F">
+      <w:start w:val="1"/>
+      <w:numFmt w:val="decimal"/>
+      <w:lvlText w:val="%1."/>
+      <w:lvlJc w:val="left"/>
+      <w:pPr>
+        <w:ind w:left="720" w:hanging="360"/>
+      </w:pPr>
+      <w:rPr>
+        <w:rFonts w:hint="default"/>
+      </w:rPr>
+    </w:lvl>
+    <w:lvl w:ilvl="1" w:tplc="04090019" w:tentative="1">
+      <w:start w:val="1"/>
+      <w:numFmt w:val="lowerLetter"/>
+      <w:lvlText w:val="%2."/>
+      <w:lvlJc w:val="left"/>
+      <w:pPr>
+        <w:ind w:left="1440" w:hanging="360"/>
+      </w:pPr>
+    </w:lvl>
+    <w:lvl w:ilvl="2" w:tplc="0409001B" w:tentative="1">
+      <w:start w:val="1"/>
+      <w:numFmt w:val="lowerRoman"/>
+      <w:lvlText w:val="%3."/>
+      <w:lvlJc w:val="right"/>
+      <w:pPr>
+        <w:ind w:left="2160" w:hanging="180"/>
+      </w:pPr>
+    </w:lvl>
+    <w:lvl w:ilvl="3" w:tplc="0409000F" w:tentative="1">
+      <w:start w:val="1"/>
+      <w:numFmt w:val="decimal"/>
+      <w:lvlText w:val="%4."/>
+      <w:lvlJc w:val="left"/>
+      <w:pPr>
+        <w:ind w:left="2880" w:hanging="360"/>
+      </w:pPr>
+    </w:lvl>
+    <w:lvl w:ilvl="4" w:tplc="04090019" w:tentative="1">
+      <w:start w:val="1"/>
+      <w:numFmt w:val="lowerLetter"/>
+      <w:lvlText w:val="%5."/>
+      <w:lvlJc w:val="left"/>
+      <w:pPr>
+        <w:ind w:left="3600" w:hanging="360"/>
+      </w:pPr>
+    </w:lvl>
+    <w:lvl w:ilvl="5" w:tplc="0409001B" w:tentative="1">
+      <w:start w:val="1"/>
+      <w:numFmt w:val="lowerRoman"/>
+      <w:lvlText w:val="%6."/>
+      <w:lvlJc w:val="right"/>
+      <w:pPr>
+        <w:ind w:left="4320" w:hanging="180"/>
+      </w:pPr>
+    </w:lvl>
+    <w:lvl w:ilvl="6" w:tplc="0409000F" w:tentative="1">
+      <w:start w:val="1"/>
+      <w:numFmt w:val="decimal"/>
+      <w:lvlText w:val="%7."/>
+      <w:lvlJc w:val="left"/>
+      <w:pPr>
+        <w:ind w:left="5040" w:hanging="360"/>
+      </w:pPr>
+    </w:lvl>
+    <w:lvl w:ilvl="7" w:tplc="04090019" w:tentative="1">
+      <w:start w:val="1"/>
+      <w:numFmt w:val="lowerLetter"/>
+      <w:lvlText w:val="%8."/>
+      <w:lvlJc w:val="left"/>
+      <w:pPr>
+        <w:ind w:left="5760" w:hanging="360"/>
+      </w:pPr>
+    </w:lvl>
+    <w:lvl w:ilvl="8" w:tplc="0409001B" w:tentative="1">
+      <w:start w:val="1"/>
+      <w:numFmt w:val="lowerRoman"/>
+      <w:lvlText w:val="%9."/>
+      <w:lvlJc w:val="right"/>
+      <w:pPr>
+        <w:ind w:left="6480" w:hanging="180"/>
+      </w:pPr>
+    </w:lvl>
+  </w:abstractNum>
+  <w:num w:numId="1">
+    <w:abstractNumId w:val="0"/>
+  </w:num>
+</w:numbering>
 </file>
 
 <file path=word/styles.xml><?xml version="1.0" encoding="utf-8"?>
@@ -1441,11 +2516,11 @@
       <w:lang w:eastAsia="pt-BR"/>
     </w:rPr>
   </w:style>
-  <w:style w:type="paragraph" w:styleId="Ttulo1">
+  <w:style w:type="paragraph" w:styleId="Heading1">
     <w:name w:val="heading 1"/>
     <w:basedOn w:val="Normal"/>
     <w:next w:val="Normal"/>
-    <w:link w:val="Ttulo1Char"/>
+    <w:link w:val="Heading1Char"/>
     <w:qFormat/>
     <w:rsid w:val="00580181"/>
     <w:pPr>
@@ -1460,13 +2535,13 @@
       <w:lang w:eastAsia="en-US"/>
     </w:rPr>
   </w:style>
-  <w:style w:type="character" w:default="1" w:styleId="Fontepargpadro">
+  <w:style w:type="character" w:default="1" w:styleId="DefaultParagraphFont">
     <w:name w:val="Default Paragraph Font"/>
     <w:uiPriority w:val="1"/>
     <w:semiHidden/>
     <w:unhideWhenUsed/>
   </w:style>
-  <w:style w:type="table" w:default="1" w:styleId="Tabelanormal">
+  <w:style w:type="table" w:default="1" w:styleId="TableNormal">
     <w:name w:val="Normal Table"/>
     <w:uiPriority w:val="99"/>
     <w:semiHidden/>
@@ -1481,16 +2556,16 @@
       </w:tblCellMar>
     </w:tblPr>
   </w:style>
-  <w:style w:type="numbering" w:default="1" w:styleId="Semlista">
+  <w:style w:type="numbering" w:default="1" w:styleId="NoList">
     <w:name w:val="No List"/>
     <w:uiPriority w:val="99"/>
     <w:semiHidden/>
     <w:unhideWhenUsed/>
   </w:style>
-  <w:style w:type="character" w:customStyle="1" w:styleId="Ttulo1Char">
-    <w:name w:val="Título 1 Char"/>
-    <w:basedOn w:val="Fontepargpadro"/>
-    <w:link w:val="Ttulo1"/>
+  <w:style w:type="character" w:customStyle="1" w:styleId="Heading1Char">
+    <w:name w:val="Heading 1 Char"/>
+    <w:basedOn w:val="DefaultParagraphFont"/>
+    <w:link w:val="Heading1"/>
     <w:rsid w:val="00580181"/>
     <w:rPr>
       <w:rFonts w:ascii="Times New Roman" w:eastAsia="Times New Roman" w:hAnsi="Times New Roman" w:cs="Times New Roman"/>
@@ -1500,10 +2575,10 @@
       <w:szCs w:val="15"/>
     </w:rPr>
   </w:style>
-  <w:style w:type="paragraph" w:styleId="Ttulo">
+  <w:style w:type="paragraph" w:styleId="Title">
     <w:name w:val="Title"/>
     <w:basedOn w:val="Normal"/>
-    <w:link w:val="TtuloChar"/>
+    <w:link w:val="TitleChar"/>
     <w:qFormat/>
     <w:rsid w:val="00580181"/>
     <w:pPr>
@@ -1515,10 +2590,10 @@
       <w:szCs w:val="20"/>
     </w:rPr>
   </w:style>
-  <w:style w:type="character" w:customStyle="1" w:styleId="TtuloChar">
-    <w:name w:val="Título Char"/>
-    <w:basedOn w:val="Fontepargpadro"/>
-    <w:link w:val="Ttulo"/>
+  <w:style w:type="character" w:customStyle="1" w:styleId="TitleChar">
+    <w:name w:val="Title Char"/>
+    <w:basedOn w:val="DefaultParagraphFont"/>
+    <w:link w:val="Title"/>
     <w:rsid w:val="00580181"/>
     <w:rPr>
       <w:rFonts w:ascii="Times New Roman" w:eastAsia="Times New Roman" w:hAnsi="Times New Roman" w:cs="Times New Roman"/>
@@ -1529,9 +2604,9 @@
       <w:lang w:eastAsia="pt-BR"/>
     </w:rPr>
   </w:style>
-  <w:style w:type="table" w:styleId="Tabelacomgrade">
+  <w:style w:type="table" w:styleId="TableGrid">
     <w:name w:val="Table Grid"/>
-    <w:basedOn w:val="Tabelanormal"/>
+    <w:basedOn w:val="TableNormal"/>
     <w:uiPriority w:val="39"/>
     <w:rsid w:val="005A4951"/>
     <w:pPr>
@@ -1548,7 +2623,996 @@
       </w:tblBorders>
     </w:tblPr>
   </w:style>
+  <w:style w:type="paragraph" w:styleId="ListParagraph">
+    <w:name w:val="List Paragraph"/>
+    <w:basedOn w:val="Normal"/>
+    <w:uiPriority w:val="34"/>
+    <w:qFormat/>
+    <w:rsid w:val="008B56E7"/>
+    <w:pPr>
+      <w:ind w:left="720"/>
+      <w:contextualSpacing/>
+    </w:pPr>
+  </w:style>
 </w:styles>
+</file>
+
+<file path=word/charts/chart1.xml><?xml version="1.0" encoding="utf-8"?>
+<c:chartSpace xmlns:c="http://schemas.openxmlformats.org/drawingml/2006/chart" xmlns:a="http://schemas.openxmlformats.org/drawingml/2006/main" xmlns:r="http://schemas.openxmlformats.org/officeDocument/2006/relationships" xmlns:c16r2="http://schemas.microsoft.com/office/drawing/2015/06/chart">
+  <c:date1904 val="0"/>
+  <c:lang val="en-US"/>
+  <c:roundedCorners val="0"/>
+  <mc:AlternateContent xmlns:mc="http://schemas.openxmlformats.org/markup-compatibility/2006">
+    <mc:Choice xmlns:c14="http://schemas.microsoft.com/office/drawing/2007/8/2/chart" Requires="c14">
+      <c14:style val="102"/>
+    </mc:Choice>
+    <mc:Fallback>
+      <c:style val="2"/>
+    </mc:Fallback>
+  </mc:AlternateContent>
+  <c:chart>
+    <c:title>
+      <c:overlay val="0"/>
+      <c:spPr>
+        <a:noFill/>
+        <a:ln>
+          <a:noFill/>
+        </a:ln>
+        <a:effectLst/>
+      </c:spPr>
+      <c:txPr>
+        <a:bodyPr rot="0" spcFirstLastPara="1" vertOverflow="ellipsis" vert="horz" wrap="square" anchor="ctr" anchorCtr="1"/>
+        <a:lstStyle/>
+        <a:p>
+          <a:pPr>
+            <a:defRPr sz="1400" b="0" i="0" u="none" strike="noStrike" kern="1200" spc="0" baseline="0">
+              <a:solidFill>
+                <a:schemeClr val="tx1">
+                  <a:lumMod val="65000"/>
+                  <a:lumOff val="35000"/>
+                </a:schemeClr>
+              </a:solidFill>
+              <a:latin typeface="+mn-lt"/>
+              <a:ea typeface="+mn-ea"/>
+              <a:cs typeface="+mn-cs"/>
+            </a:defRPr>
+          </a:pPr>
+          <a:endParaRPr lang="en-US"/>
+        </a:p>
+      </c:txPr>
+    </c:title>
+    <c:autoTitleDeleted val="0"/>
+    <c:plotArea>
+      <c:layout/>
+      <c:lineChart>
+        <c:grouping val="standard"/>
+        <c:varyColors val="0"/>
+        <c:ser>
+          <c:idx val="0"/>
+          <c:order val="0"/>
+          <c:tx>
+            <c:strRef>
+              <c:f>Sheet1!$B$1</c:f>
+              <c:strCache>
+                <c:ptCount val="1"/>
+                <c:pt idx="0">
+                  <c:v>Funcionário A</c:v>
+                </c:pt>
+              </c:strCache>
+            </c:strRef>
+          </c:tx>
+          <c:spPr>
+            <a:ln w="28575" cap="rnd">
+              <a:solidFill>
+                <a:schemeClr val="accent1"/>
+              </a:solidFill>
+              <a:round/>
+            </a:ln>
+            <a:effectLst/>
+          </c:spPr>
+          <c:marker>
+            <c:symbol val="none"/>
+          </c:marker>
+          <c:cat>
+            <c:strRef>
+              <c:f>Sheet1!$A$2:$A$7</c:f>
+              <c:strCache>
+                <c:ptCount val="6"/>
+                <c:pt idx="0">
+                  <c:v>Dia 1</c:v>
+                </c:pt>
+                <c:pt idx="1">
+                  <c:v>Dia 2</c:v>
+                </c:pt>
+                <c:pt idx="2">
+                  <c:v>Dia 3</c:v>
+                </c:pt>
+                <c:pt idx="3">
+                  <c:v>Dia 4</c:v>
+                </c:pt>
+                <c:pt idx="4">
+                  <c:v>Dia 5</c:v>
+                </c:pt>
+                <c:pt idx="5">
+                  <c:v>Dia 6</c:v>
+                </c:pt>
+              </c:strCache>
+            </c:strRef>
+          </c:cat>
+          <c:val>
+            <c:numRef>
+              <c:f>Sheet1!$B$2:$B$7</c:f>
+              <c:numCache>
+                <c:formatCode>General</c:formatCode>
+                <c:ptCount val="6"/>
+                <c:pt idx="0">
+                  <c:v>10</c:v>
+                </c:pt>
+                <c:pt idx="1">
+                  <c:v>12</c:v>
+                </c:pt>
+                <c:pt idx="2">
+                  <c:v>22</c:v>
+                </c:pt>
+                <c:pt idx="3">
+                  <c:v>23</c:v>
+                </c:pt>
+                <c:pt idx="4">
+                  <c:v>21</c:v>
+                </c:pt>
+                <c:pt idx="5">
+                  <c:v>23</c:v>
+                </c:pt>
+              </c:numCache>
+            </c:numRef>
+          </c:val>
+          <c:smooth val="0"/>
+          <c:extLst>
+            <c:ext xmlns:c16="http://schemas.microsoft.com/office/drawing/2014/chart" uri="{C3380CC4-5D6E-409C-BE32-E72D297353CC}">
+              <c16:uniqueId val="{00000000-08E3-4E79-B764-AEC6C8F51053}"/>
+            </c:ext>
+          </c:extLst>
+        </c:ser>
+        <c:ser>
+          <c:idx val="1"/>
+          <c:order val="1"/>
+          <c:tx>
+            <c:strRef>
+              <c:f>Sheet1!$C$1</c:f>
+              <c:strCache>
+                <c:ptCount val="1"/>
+                <c:pt idx="0">
+                  <c:v>Funcionário B</c:v>
+                </c:pt>
+              </c:strCache>
+            </c:strRef>
+          </c:tx>
+          <c:spPr>
+            <a:ln w="28575" cap="rnd">
+              <a:solidFill>
+                <a:schemeClr val="accent2"/>
+              </a:solidFill>
+              <a:round/>
+            </a:ln>
+            <a:effectLst/>
+          </c:spPr>
+          <c:marker>
+            <c:symbol val="none"/>
+          </c:marker>
+          <c:cat>
+            <c:strRef>
+              <c:f>Sheet1!$A$2:$A$7</c:f>
+              <c:strCache>
+                <c:ptCount val="6"/>
+                <c:pt idx="0">
+                  <c:v>Dia 1</c:v>
+                </c:pt>
+                <c:pt idx="1">
+                  <c:v>Dia 2</c:v>
+                </c:pt>
+                <c:pt idx="2">
+                  <c:v>Dia 3</c:v>
+                </c:pt>
+                <c:pt idx="3">
+                  <c:v>Dia 4</c:v>
+                </c:pt>
+                <c:pt idx="4">
+                  <c:v>Dia 5</c:v>
+                </c:pt>
+                <c:pt idx="5">
+                  <c:v>Dia 6</c:v>
+                </c:pt>
+              </c:strCache>
+            </c:strRef>
+          </c:cat>
+          <c:val>
+            <c:numRef>
+              <c:f>Sheet1!$C$2:$C$7</c:f>
+              <c:numCache>
+                <c:formatCode>General</c:formatCode>
+                <c:ptCount val="6"/>
+                <c:pt idx="0">
+                  <c:v>8.9</c:v>
+                </c:pt>
+                <c:pt idx="1">
+                  <c:v>9.5</c:v>
+                </c:pt>
+                <c:pt idx="2">
+                  <c:v>9.8000000000000007</c:v>
+                </c:pt>
+                <c:pt idx="3">
+                  <c:v>12.3</c:v>
+                </c:pt>
+                <c:pt idx="4">
+                  <c:v>10.5</c:v>
+                </c:pt>
+                <c:pt idx="5">
+                  <c:v>10</c:v>
+                </c:pt>
+              </c:numCache>
+            </c:numRef>
+          </c:val>
+          <c:smooth val="0"/>
+          <c:extLst>
+            <c:ext xmlns:c16="http://schemas.microsoft.com/office/drawing/2014/chart" uri="{C3380CC4-5D6E-409C-BE32-E72D297353CC}">
+              <c16:uniqueId val="{00000001-08E3-4E79-B764-AEC6C8F51053}"/>
+            </c:ext>
+          </c:extLst>
+        </c:ser>
+        <c:dLbls>
+          <c:showLegendKey val="0"/>
+          <c:showVal val="0"/>
+          <c:showCatName val="0"/>
+          <c:showSerName val="0"/>
+          <c:showPercent val="0"/>
+          <c:showBubbleSize val="0"/>
+        </c:dLbls>
+        <c:smooth val="0"/>
+        <c:axId val="2024407967"/>
+        <c:axId val="2024414207"/>
+      </c:lineChart>
+      <c:catAx>
+        <c:axId val="2024407967"/>
+        <c:scaling>
+          <c:orientation val="minMax"/>
+        </c:scaling>
+        <c:delete val="0"/>
+        <c:axPos val="b"/>
+        <c:numFmt formatCode="General" sourceLinked="1"/>
+        <c:majorTickMark val="none"/>
+        <c:minorTickMark val="none"/>
+        <c:tickLblPos val="nextTo"/>
+        <c:spPr>
+          <a:noFill/>
+          <a:ln w="9525" cap="flat" cmpd="sng" algn="ctr">
+            <a:solidFill>
+              <a:schemeClr val="tx1">
+                <a:lumMod val="15000"/>
+                <a:lumOff val="85000"/>
+              </a:schemeClr>
+            </a:solidFill>
+            <a:round/>
+          </a:ln>
+          <a:effectLst/>
+        </c:spPr>
+        <c:txPr>
+          <a:bodyPr rot="-60000000" spcFirstLastPara="1" vertOverflow="ellipsis" vert="horz" wrap="square" anchor="ctr" anchorCtr="1"/>
+          <a:lstStyle/>
+          <a:p>
+            <a:pPr>
+              <a:defRPr sz="900" b="0" i="0" u="none" strike="noStrike" kern="1200" baseline="0">
+                <a:solidFill>
+                  <a:schemeClr val="tx1">
+                    <a:lumMod val="65000"/>
+                    <a:lumOff val="35000"/>
+                  </a:schemeClr>
+                </a:solidFill>
+                <a:latin typeface="+mn-lt"/>
+                <a:ea typeface="+mn-ea"/>
+                <a:cs typeface="+mn-cs"/>
+              </a:defRPr>
+            </a:pPr>
+            <a:endParaRPr lang="en-US"/>
+          </a:p>
+        </c:txPr>
+        <c:crossAx val="2024414207"/>
+        <c:crosses val="autoZero"/>
+        <c:auto val="1"/>
+        <c:lblAlgn val="ctr"/>
+        <c:lblOffset val="100"/>
+        <c:noMultiLvlLbl val="0"/>
+      </c:catAx>
+      <c:valAx>
+        <c:axId val="2024414207"/>
+        <c:scaling>
+          <c:orientation val="minMax"/>
+        </c:scaling>
+        <c:delete val="0"/>
+        <c:axPos val="l"/>
+        <c:majorGridlines>
+          <c:spPr>
+            <a:ln w="9525" cap="flat" cmpd="sng" algn="ctr">
+              <a:solidFill>
+                <a:schemeClr val="tx1">
+                  <a:lumMod val="15000"/>
+                  <a:lumOff val="85000"/>
+                </a:schemeClr>
+              </a:solidFill>
+              <a:round/>
+            </a:ln>
+            <a:effectLst/>
+          </c:spPr>
+        </c:majorGridlines>
+        <c:numFmt formatCode="General" sourceLinked="1"/>
+        <c:majorTickMark val="none"/>
+        <c:minorTickMark val="none"/>
+        <c:tickLblPos val="nextTo"/>
+        <c:spPr>
+          <a:noFill/>
+          <a:ln>
+            <a:noFill/>
+          </a:ln>
+          <a:effectLst/>
+        </c:spPr>
+        <c:txPr>
+          <a:bodyPr rot="-60000000" spcFirstLastPara="1" vertOverflow="ellipsis" vert="horz" wrap="square" anchor="ctr" anchorCtr="1"/>
+          <a:lstStyle/>
+          <a:p>
+            <a:pPr>
+              <a:defRPr sz="900" b="0" i="0" u="none" strike="noStrike" kern="1200" baseline="0">
+                <a:solidFill>
+                  <a:schemeClr val="tx1">
+                    <a:lumMod val="65000"/>
+                    <a:lumOff val="35000"/>
+                  </a:schemeClr>
+                </a:solidFill>
+                <a:latin typeface="+mn-lt"/>
+                <a:ea typeface="+mn-ea"/>
+                <a:cs typeface="+mn-cs"/>
+              </a:defRPr>
+            </a:pPr>
+            <a:endParaRPr lang="en-US"/>
+          </a:p>
+        </c:txPr>
+        <c:crossAx val="2024407967"/>
+        <c:crosses val="autoZero"/>
+        <c:crossBetween val="between"/>
+      </c:valAx>
+      <c:spPr>
+        <a:noFill/>
+        <a:ln>
+          <a:noFill/>
+        </a:ln>
+        <a:effectLst/>
+      </c:spPr>
+    </c:plotArea>
+    <c:legend>
+      <c:legendPos val="b"/>
+      <c:overlay val="0"/>
+      <c:spPr>
+        <a:noFill/>
+        <a:ln>
+          <a:noFill/>
+        </a:ln>
+        <a:effectLst/>
+      </c:spPr>
+      <c:txPr>
+        <a:bodyPr rot="0" spcFirstLastPara="1" vertOverflow="ellipsis" vert="horz" wrap="square" anchor="ctr" anchorCtr="1"/>
+        <a:lstStyle/>
+        <a:p>
+          <a:pPr>
+            <a:defRPr sz="900" b="0" i="0" u="none" strike="noStrike" kern="1200" baseline="0">
+              <a:solidFill>
+                <a:schemeClr val="tx1">
+                  <a:lumMod val="65000"/>
+                  <a:lumOff val="35000"/>
+                </a:schemeClr>
+              </a:solidFill>
+              <a:latin typeface="+mn-lt"/>
+              <a:ea typeface="+mn-ea"/>
+              <a:cs typeface="+mn-cs"/>
+            </a:defRPr>
+          </a:pPr>
+          <a:endParaRPr lang="en-US"/>
+        </a:p>
+      </c:txPr>
+    </c:legend>
+    <c:plotVisOnly val="1"/>
+    <c:dispBlanksAs val="gap"/>
+    <c:extLst>
+      <c:ext xmlns:c16r3="http://schemas.microsoft.com/office/drawing/2017/03/chart" uri="{56B9EC1D-385E-4148-901F-78D8002777C0}">
+        <c16r3:dataDisplayOptions16>
+          <c16r3:dispNaAsBlank val="1"/>
+        </c16r3:dataDisplayOptions16>
+      </c:ext>
+    </c:extLst>
+    <c:showDLblsOverMax val="0"/>
+  </c:chart>
+  <c:spPr>
+    <a:solidFill>
+      <a:schemeClr val="bg1"/>
+    </a:solidFill>
+    <a:ln w="9525" cap="flat" cmpd="sng" algn="ctr">
+      <a:solidFill>
+        <a:schemeClr val="tx1">
+          <a:lumMod val="15000"/>
+          <a:lumOff val="85000"/>
+        </a:schemeClr>
+      </a:solidFill>
+      <a:round/>
+    </a:ln>
+    <a:effectLst/>
+  </c:spPr>
+  <c:txPr>
+    <a:bodyPr/>
+    <a:lstStyle/>
+    <a:p>
+      <a:pPr>
+        <a:defRPr/>
+      </a:pPr>
+      <a:endParaRPr lang="en-US"/>
+    </a:p>
+  </c:txPr>
+  <c:externalData r:id="rId3">
+    <c:autoUpdate val="0"/>
+  </c:externalData>
+</c:chartSpace>
+</file>
+
+<file path=word/charts/colors1.xml><?xml version="1.0" encoding="utf-8"?>
+<cs:colorStyle xmlns:cs="http://schemas.microsoft.com/office/drawing/2012/chartStyle" xmlns:a="http://schemas.openxmlformats.org/drawingml/2006/main" meth="cycle" id="10">
+  <a:schemeClr val="accent1"/>
+  <a:schemeClr val="accent2"/>
+  <a:schemeClr val="accent3"/>
+  <a:schemeClr val="accent4"/>
+  <a:schemeClr val="accent5"/>
+  <a:schemeClr val="accent6"/>
+  <cs:variation/>
+  <cs:variation>
+    <a:lumMod val="60000"/>
+  </cs:variation>
+  <cs:variation>
+    <a:lumMod val="80000"/>
+    <a:lumOff val="20000"/>
+  </cs:variation>
+  <cs:variation>
+    <a:lumMod val="80000"/>
+  </cs:variation>
+  <cs:variation>
+    <a:lumMod val="60000"/>
+    <a:lumOff val="40000"/>
+  </cs:variation>
+  <cs:variation>
+    <a:lumMod val="50000"/>
+  </cs:variation>
+  <cs:variation>
+    <a:lumMod val="70000"/>
+    <a:lumOff val="30000"/>
+  </cs:variation>
+  <cs:variation>
+    <a:lumMod val="70000"/>
+  </cs:variation>
+  <cs:variation>
+    <a:lumMod val="50000"/>
+    <a:lumOff val="50000"/>
+  </cs:variation>
+</cs:colorStyle>
+</file>
+
+<file path=word/charts/style1.xml><?xml version="1.0" encoding="utf-8"?>
+<cs:chartStyle xmlns:cs="http://schemas.microsoft.com/office/drawing/2012/chartStyle" xmlns:a="http://schemas.openxmlformats.org/drawingml/2006/main" id="227">
+  <cs:axisTitle>
+    <cs:lnRef idx="0"/>
+    <cs:fillRef idx="0"/>
+    <cs:effectRef idx="0"/>
+    <cs:fontRef idx="minor">
+      <a:schemeClr val="tx1">
+        <a:lumMod val="65000"/>
+        <a:lumOff val="35000"/>
+      </a:schemeClr>
+    </cs:fontRef>
+    <cs:defRPr sz="1000" kern="1200"/>
+  </cs:axisTitle>
+  <cs:categoryAxis>
+    <cs:lnRef idx="0"/>
+    <cs:fillRef idx="0"/>
+    <cs:effectRef idx="0"/>
+    <cs:fontRef idx="minor">
+      <a:schemeClr val="tx1">
+        <a:lumMod val="65000"/>
+        <a:lumOff val="35000"/>
+      </a:schemeClr>
+    </cs:fontRef>
+    <cs:spPr>
+      <a:ln w="9525" cap="flat" cmpd="sng" algn="ctr">
+        <a:solidFill>
+          <a:schemeClr val="tx1">
+            <a:lumMod val="15000"/>
+            <a:lumOff val="85000"/>
+          </a:schemeClr>
+        </a:solidFill>
+        <a:round/>
+      </a:ln>
+    </cs:spPr>
+    <cs:defRPr sz="900" kern="1200"/>
+  </cs:categoryAxis>
+  <cs:chartArea mods="allowNoFillOverride allowNoLineOverride">
+    <cs:lnRef idx="0"/>
+    <cs:fillRef idx="0"/>
+    <cs:effectRef idx="0"/>
+    <cs:fontRef idx="minor">
+      <a:schemeClr val="tx1"/>
+    </cs:fontRef>
+    <cs:spPr>
+      <a:solidFill>
+        <a:schemeClr val="bg1"/>
+      </a:solidFill>
+      <a:ln w="9525" cap="flat" cmpd="sng" algn="ctr">
+        <a:solidFill>
+          <a:schemeClr val="tx1">
+            <a:lumMod val="15000"/>
+            <a:lumOff val="85000"/>
+          </a:schemeClr>
+        </a:solidFill>
+        <a:round/>
+      </a:ln>
+    </cs:spPr>
+    <cs:defRPr sz="1000" kern="1200"/>
+  </cs:chartArea>
+  <cs:dataLabel>
+    <cs:lnRef idx="0"/>
+    <cs:fillRef idx="0"/>
+    <cs:effectRef idx="0"/>
+    <cs:fontRef idx="minor">
+      <a:schemeClr val="tx1">
+        <a:lumMod val="75000"/>
+        <a:lumOff val="25000"/>
+      </a:schemeClr>
+    </cs:fontRef>
+    <cs:defRPr sz="900" kern="1200"/>
+  </cs:dataLabel>
+  <cs:dataLabelCallout>
+    <cs:lnRef idx="0"/>
+    <cs:fillRef idx="0"/>
+    <cs:effectRef idx="0"/>
+    <cs:fontRef idx="minor">
+      <a:schemeClr val="dk1">
+        <a:lumMod val="65000"/>
+        <a:lumOff val="35000"/>
+      </a:schemeClr>
+    </cs:fontRef>
+    <cs:spPr>
+      <a:solidFill>
+        <a:schemeClr val="lt1"/>
+      </a:solidFill>
+      <a:ln>
+        <a:solidFill>
+          <a:schemeClr val="dk1">
+            <a:lumMod val="25000"/>
+            <a:lumOff val="75000"/>
+          </a:schemeClr>
+        </a:solidFill>
+      </a:ln>
+    </cs:spPr>
+    <cs:defRPr sz="900" kern="1200"/>
+    <cs:bodyPr rot="0" spcFirstLastPara="1" vertOverflow="clip" horzOverflow="clip" vert="horz" wrap="square" lIns="36576" tIns="18288" rIns="36576" bIns="18288" anchor="ctr" anchorCtr="1">
+      <a:spAutoFit/>
+    </cs:bodyPr>
+  </cs:dataLabelCallout>
+  <cs:dataPoint>
+    <cs:lnRef idx="0"/>
+    <cs:fillRef idx="1">
+      <cs:styleClr val="auto"/>
+    </cs:fillRef>
+    <cs:effectRef idx="0"/>
+    <cs:fontRef idx="minor">
+      <a:schemeClr val="tx1"/>
+    </cs:fontRef>
+    <cs:spPr>
+      <a:solidFill>
+        <a:schemeClr val="phClr"/>
+      </a:solidFill>
+    </cs:spPr>
+  </cs:dataPoint>
+  <cs:dataPoint3D>
+    <cs:lnRef idx="0"/>
+    <cs:fillRef idx="1">
+      <cs:styleClr val="auto"/>
+    </cs:fillRef>
+    <cs:effectRef idx="0"/>
+    <cs:fontRef idx="minor">
+      <a:schemeClr val="tx1"/>
+    </cs:fontRef>
+    <cs:spPr>
+      <a:solidFill>
+        <a:schemeClr val="phClr"/>
+      </a:solidFill>
+    </cs:spPr>
+  </cs:dataPoint3D>
+  <cs:dataPointLine>
+    <cs:lnRef idx="0">
+      <cs:styleClr val="auto"/>
+    </cs:lnRef>
+    <cs:fillRef idx="1"/>
+    <cs:effectRef idx="0"/>
+    <cs:fontRef idx="minor">
+      <a:schemeClr val="tx1"/>
+    </cs:fontRef>
+    <cs:spPr>
+      <a:ln w="28575" cap="rnd">
+        <a:solidFill>
+          <a:schemeClr val="phClr"/>
+        </a:solidFill>
+        <a:round/>
+      </a:ln>
+    </cs:spPr>
+  </cs:dataPointLine>
+  <cs:dataPointMarker>
+    <cs:lnRef idx="0">
+      <cs:styleClr val="auto"/>
+    </cs:lnRef>
+    <cs:fillRef idx="1">
+      <cs:styleClr val="auto"/>
+    </cs:fillRef>
+    <cs:effectRef idx="0"/>
+    <cs:fontRef idx="minor">
+      <a:schemeClr val="tx1"/>
+    </cs:fontRef>
+    <cs:spPr>
+      <a:solidFill>
+        <a:schemeClr val="phClr"/>
+      </a:solidFill>
+      <a:ln w="9525">
+        <a:solidFill>
+          <a:schemeClr val="phClr"/>
+        </a:solidFill>
+      </a:ln>
+    </cs:spPr>
+  </cs:dataPointMarker>
+  <cs:dataPointMarkerLayout symbol="circle" size="5"/>
+  <cs:dataPointWireframe>
+    <cs:lnRef idx="0">
+      <cs:styleClr val="auto"/>
+    </cs:lnRef>
+    <cs:fillRef idx="1"/>
+    <cs:effectRef idx="0"/>
+    <cs:fontRef idx="minor">
+      <a:schemeClr val="tx1"/>
+    </cs:fontRef>
+    <cs:spPr>
+      <a:ln w="9525" cap="rnd">
+        <a:solidFill>
+          <a:schemeClr val="phClr"/>
+        </a:solidFill>
+        <a:round/>
+      </a:ln>
+    </cs:spPr>
+  </cs:dataPointWireframe>
+  <cs:dataTable>
+    <cs:lnRef idx="0"/>
+    <cs:fillRef idx="0"/>
+    <cs:effectRef idx="0"/>
+    <cs:fontRef idx="minor">
+      <a:schemeClr val="tx1">
+        <a:lumMod val="65000"/>
+        <a:lumOff val="35000"/>
+      </a:schemeClr>
+    </cs:fontRef>
+    <cs:spPr>
+      <a:noFill/>
+      <a:ln w="9525" cap="flat" cmpd="sng" algn="ctr">
+        <a:solidFill>
+          <a:schemeClr val="tx1">
+            <a:lumMod val="15000"/>
+            <a:lumOff val="85000"/>
+          </a:schemeClr>
+        </a:solidFill>
+        <a:round/>
+      </a:ln>
+    </cs:spPr>
+    <cs:defRPr sz="900" kern="1200"/>
+  </cs:dataTable>
+  <cs:downBar>
+    <cs:lnRef idx="0"/>
+    <cs:fillRef idx="0"/>
+    <cs:effectRef idx="0"/>
+    <cs:fontRef idx="minor">
+      <a:schemeClr val="dk1"/>
+    </cs:fontRef>
+    <cs:spPr>
+      <a:solidFill>
+        <a:schemeClr val="dk1">
+          <a:lumMod val="65000"/>
+          <a:lumOff val="35000"/>
+        </a:schemeClr>
+      </a:solidFill>
+      <a:ln w="9525">
+        <a:solidFill>
+          <a:schemeClr val="tx1">
+            <a:lumMod val="65000"/>
+            <a:lumOff val="35000"/>
+          </a:schemeClr>
+        </a:solidFill>
+      </a:ln>
+    </cs:spPr>
+  </cs:downBar>
+  <cs:dropLine>
+    <cs:lnRef idx="0"/>
+    <cs:fillRef idx="0"/>
+    <cs:effectRef idx="0"/>
+    <cs:fontRef idx="minor">
+      <a:schemeClr val="tx1"/>
+    </cs:fontRef>
+    <cs:spPr>
+      <a:ln w="9525" cap="flat" cmpd="sng" algn="ctr">
+        <a:solidFill>
+          <a:schemeClr val="tx1">
+            <a:lumMod val="35000"/>
+            <a:lumOff val="65000"/>
+          </a:schemeClr>
+        </a:solidFill>
+        <a:round/>
+      </a:ln>
+    </cs:spPr>
+  </cs:dropLine>
+  <cs:errorBar>
+    <cs:lnRef idx="0"/>
+    <cs:fillRef idx="0"/>
+    <cs:effectRef idx="0"/>
+    <cs:fontRef idx="minor">
+      <a:schemeClr val="tx1"/>
+    </cs:fontRef>
+    <cs:spPr>
+      <a:ln w="9525" cap="flat" cmpd="sng" algn="ctr">
+        <a:solidFill>
+          <a:schemeClr val="tx1">
+            <a:lumMod val="65000"/>
+            <a:lumOff val="35000"/>
+          </a:schemeClr>
+        </a:solidFill>
+        <a:round/>
+      </a:ln>
+    </cs:spPr>
+  </cs:errorBar>
+  <cs:floor>
+    <cs:lnRef idx="0"/>
+    <cs:fillRef idx="0"/>
+    <cs:effectRef idx="0"/>
+    <cs:fontRef idx="minor">
+      <a:schemeClr val="tx1"/>
+    </cs:fontRef>
+    <cs:spPr>
+      <a:noFill/>
+      <a:ln>
+        <a:noFill/>
+      </a:ln>
+    </cs:spPr>
+  </cs:floor>
+  <cs:gridlineMajor>
+    <cs:lnRef idx="0"/>
+    <cs:fillRef idx="0"/>
+    <cs:effectRef idx="0"/>
+    <cs:fontRef idx="minor">
+      <a:schemeClr val="tx1"/>
+    </cs:fontRef>
+    <cs:spPr>
+      <a:ln w="9525" cap="flat" cmpd="sng" algn="ctr">
+        <a:solidFill>
+          <a:schemeClr val="tx1">
+            <a:lumMod val="15000"/>
+            <a:lumOff val="85000"/>
+          </a:schemeClr>
+        </a:solidFill>
+        <a:round/>
+      </a:ln>
+    </cs:spPr>
+  </cs:gridlineMajor>
+  <cs:gridlineMinor>
+    <cs:lnRef idx="0"/>
+    <cs:fillRef idx="0"/>
+    <cs:effectRef idx="0"/>
+    <cs:fontRef idx="minor">
+      <a:schemeClr val="tx1"/>
+    </cs:fontRef>
+    <cs:spPr>
+      <a:ln w="9525" cap="flat" cmpd="sng" algn="ctr">
+        <a:solidFill>
+          <a:schemeClr val="tx1">
+            <a:lumMod val="5000"/>
+            <a:lumOff val="95000"/>
+          </a:schemeClr>
+        </a:solidFill>
+        <a:round/>
+      </a:ln>
+    </cs:spPr>
+  </cs:gridlineMinor>
+  <cs:hiLoLine>
+    <cs:lnRef idx="0"/>
+    <cs:fillRef idx="0"/>
+    <cs:effectRef idx="0"/>
+    <cs:fontRef idx="minor">
+      <a:schemeClr val="tx1"/>
+    </cs:fontRef>
+    <cs:spPr>
+      <a:ln w="9525" cap="flat" cmpd="sng" algn="ctr">
+        <a:solidFill>
+          <a:schemeClr val="tx1">
+            <a:lumMod val="75000"/>
+            <a:lumOff val="25000"/>
+          </a:schemeClr>
+        </a:solidFill>
+        <a:round/>
+      </a:ln>
+    </cs:spPr>
+  </cs:hiLoLine>
+  <cs:leaderLine>
+    <cs:lnRef idx="0"/>
+    <cs:fillRef idx="0"/>
+    <cs:effectRef idx="0"/>
+    <cs:fontRef idx="minor">
+      <a:schemeClr val="tx1"/>
+    </cs:fontRef>
+    <cs:spPr>
+      <a:ln w="9525" cap="flat" cmpd="sng" algn="ctr">
+        <a:solidFill>
+          <a:schemeClr val="tx1">
+            <a:lumMod val="35000"/>
+            <a:lumOff val="65000"/>
+          </a:schemeClr>
+        </a:solidFill>
+        <a:round/>
+      </a:ln>
+    </cs:spPr>
+  </cs:leaderLine>
+  <cs:legend>
+    <cs:lnRef idx="0"/>
+    <cs:fillRef idx="0"/>
+    <cs:effectRef idx="0"/>
+    <cs:fontRef idx="minor">
+      <a:schemeClr val="tx1">
+        <a:lumMod val="65000"/>
+        <a:lumOff val="35000"/>
+      </a:schemeClr>
+    </cs:fontRef>
+    <cs:defRPr sz="900" kern="1200"/>
+  </cs:legend>
+  <cs:plotArea mods="allowNoFillOverride allowNoLineOverride">
+    <cs:lnRef idx="0"/>
+    <cs:fillRef idx="0"/>
+    <cs:effectRef idx="0"/>
+    <cs:fontRef idx="minor">
+      <a:schemeClr val="tx1"/>
+    </cs:fontRef>
+  </cs:plotArea>
+  <cs:plotArea3D mods="allowNoFillOverride allowNoLineOverride">
+    <cs:lnRef idx="0"/>
+    <cs:fillRef idx="0"/>
+    <cs:effectRef idx="0"/>
+    <cs:fontRef idx="minor">
+      <a:schemeClr val="tx1"/>
+    </cs:fontRef>
+  </cs:plotArea3D>
+  <cs:seriesAxis>
+    <cs:lnRef idx="0"/>
+    <cs:fillRef idx="0"/>
+    <cs:effectRef idx="0"/>
+    <cs:fontRef idx="minor">
+      <a:schemeClr val="tx1">
+        <a:lumMod val="65000"/>
+        <a:lumOff val="35000"/>
+      </a:schemeClr>
+    </cs:fontRef>
+    <cs:defRPr sz="900" kern="1200"/>
+  </cs:seriesAxis>
+  <cs:seriesLine>
+    <cs:lnRef idx="0"/>
+    <cs:fillRef idx="0"/>
+    <cs:effectRef idx="0"/>
+    <cs:fontRef idx="minor">
+      <a:schemeClr val="tx1"/>
+    </cs:fontRef>
+    <cs:spPr>
+      <a:ln w="9525" cap="flat" cmpd="sng" algn="ctr">
+        <a:solidFill>
+          <a:schemeClr val="tx1">
+            <a:lumMod val="35000"/>
+            <a:lumOff val="65000"/>
+          </a:schemeClr>
+        </a:solidFill>
+        <a:round/>
+      </a:ln>
+    </cs:spPr>
+  </cs:seriesLine>
+  <cs:title>
+    <cs:lnRef idx="0"/>
+    <cs:fillRef idx="0"/>
+    <cs:effectRef idx="0"/>
+    <cs:fontRef idx="minor">
+      <a:schemeClr val="tx1">
+        <a:lumMod val="65000"/>
+        <a:lumOff val="35000"/>
+      </a:schemeClr>
+    </cs:fontRef>
+    <cs:defRPr sz="1400" b="0" kern="1200" spc="0" baseline="0"/>
+  </cs:title>
+  <cs:trendline>
+    <cs:lnRef idx="0">
+      <cs:styleClr val="auto"/>
+    </cs:lnRef>
+    <cs:fillRef idx="0"/>
+    <cs:effectRef idx="0"/>
+    <cs:fontRef idx="minor">
+      <a:schemeClr val="tx1"/>
+    </cs:fontRef>
+    <cs:spPr>
+      <a:ln w="19050" cap="rnd">
+        <a:solidFill>
+          <a:schemeClr val="phClr"/>
+        </a:solidFill>
+        <a:prstDash val="sysDot"/>
+      </a:ln>
+    </cs:spPr>
+  </cs:trendline>
+  <cs:trendlineLabel>
+    <cs:lnRef idx="0"/>
+    <cs:fillRef idx="0"/>
+    <cs:effectRef idx="0"/>
+    <cs:fontRef idx="minor">
+      <a:schemeClr val="tx1">
+        <a:lumMod val="65000"/>
+        <a:lumOff val="35000"/>
+      </a:schemeClr>
+    </cs:fontRef>
+    <cs:defRPr sz="900" kern="1200"/>
+  </cs:trendlineLabel>
+  <cs:upBar>
+    <cs:lnRef idx="0"/>
+    <cs:fillRef idx="0"/>
+    <cs:effectRef idx="0"/>
+    <cs:fontRef idx="minor">
+      <a:schemeClr val="dk1"/>
+    </cs:fontRef>
+    <cs:spPr>
+      <a:solidFill>
+        <a:schemeClr val="lt1"/>
+      </a:solidFill>
+      <a:ln w="9525">
+        <a:solidFill>
+          <a:schemeClr val="tx1">
+            <a:lumMod val="15000"/>
+            <a:lumOff val="85000"/>
+          </a:schemeClr>
+        </a:solidFill>
+      </a:ln>
+    </cs:spPr>
+  </cs:upBar>
+  <cs:valueAxis>
+    <cs:lnRef idx="0"/>
+    <cs:fillRef idx="0"/>
+    <cs:effectRef idx="0"/>
+    <cs:fontRef idx="minor">
+      <a:schemeClr val="tx1">
+        <a:lumMod val="65000"/>
+        <a:lumOff val="35000"/>
+      </a:schemeClr>
+    </cs:fontRef>
+    <cs:defRPr sz="900" kern="1200"/>
+  </cs:valueAxis>
+  <cs:wall>
+    <cs:lnRef idx="0"/>
+    <cs:fillRef idx="0"/>
+    <cs:effectRef idx="0"/>
+    <cs:fontRef idx="minor">
+      <a:schemeClr val="tx1"/>
+    </cs:fontRef>
+    <cs:spPr>
+      <a:noFill/>
+      <a:ln>
+        <a:noFill/>
+      </a:ln>
+    </cs:spPr>
+  </cs:wall>
+</cs:chartStyle>
 </file>
 
 <file path=word/theme/theme1.xml><?xml version="1.0" encoding="utf-8"?>
@@ -1847,12 +3911,9 @@
 </file>
 
 <file path=customXml/item1.xml><?xml version="1.0" encoding="utf-8"?>
-<?mso-contentType ?>
-<FormTemplates xmlns="http://schemas.microsoft.com/sharepoint/v3/contenttype/forms">
-  <Display>DocumentLibraryForm</Display>
-  <Edit>DocumentLibraryForm</Edit>
-  <New>DocumentLibraryForm</New>
-</FormTemplates>
+<p:properties xmlns:p="http://schemas.microsoft.com/office/2006/metadata/properties" xmlns:xsi="http://www.w3.org/2001/XMLSchema-instance" xmlns:pc="http://schemas.microsoft.com/office/infopath/2007/PartnerControls">
+  <documentManagement/>
+</p:properties>
 </file>
 
 <file path=customXml/item2.xml><?xml version="1.0" encoding="utf-8"?>
@@ -2053,15 +4114,19 @@
 </file>
 
 <file path=customXml/item3.xml><?xml version="1.0" encoding="utf-8"?>
-<p:properties xmlns:p="http://schemas.microsoft.com/office/2006/metadata/properties" xmlns:xsi="http://www.w3.org/2001/XMLSchema-instance" xmlns:pc="http://schemas.microsoft.com/office/infopath/2007/PartnerControls">
-  <documentManagement/>
-</p:properties>
+<?mso-contentType ?>
+<FormTemplates xmlns="http://schemas.microsoft.com/sharepoint/v3/contenttype/forms">
+  <Display>DocumentLibraryForm</Display>
+  <Edit>DocumentLibraryForm</Edit>
+  <New>DocumentLibraryForm</New>
+</FormTemplates>
 </file>
 
 <file path=customXml/itemProps1.xml><?xml version="1.0" encoding="utf-8"?>
-<ds:datastoreItem xmlns:ds="http://schemas.openxmlformats.org/officeDocument/2006/customXml" ds:itemID="{8F0DAE3E-64F4-49EF-A796-0D54EBA22998}">
+<ds:datastoreItem xmlns:ds="http://schemas.openxmlformats.org/officeDocument/2006/customXml" ds:itemID="{AF354D40-9B19-49E7-BF9E-0F05F189A5C8}">
   <ds:schemaRefs>
-    <ds:schemaRef ds:uri="http://schemas.microsoft.com/sharepoint/v3/contenttype/forms"/>
+    <ds:schemaRef ds:uri="http://schemas.microsoft.com/office/2006/metadata/properties"/>
+    <ds:schemaRef ds:uri="http://schemas.microsoft.com/office/infopath/2007/PartnerControls"/>
   </ds:schemaRefs>
 </ds:datastoreItem>
 </file>
@@ -2086,10 +4151,9 @@
 </file>
 
 <file path=customXml/itemProps3.xml><?xml version="1.0" encoding="utf-8"?>
-<ds:datastoreItem xmlns:ds="http://schemas.openxmlformats.org/officeDocument/2006/customXml" ds:itemID="{AF354D40-9B19-49E7-BF9E-0F05F189A5C8}">
+<ds:datastoreItem xmlns:ds="http://schemas.openxmlformats.org/officeDocument/2006/customXml" ds:itemID="{8F0DAE3E-64F4-49EF-A796-0D54EBA22998}">
   <ds:schemaRefs>
-    <ds:schemaRef ds:uri="http://schemas.microsoft.com/office/2006/metadata/properties"/>
-    <ds:schemaRef ds:uri="http://schemas.microsoft.com/office/infopath/2007/PartnerControls"/>
+    <ds:schemaRef ds:uri="http://schemas.microsoft.com/sharepoint/v3/contenttype/forms"/>
   </ds:schemaRefs>
 </ds:datastoreItem>
 </file>
</xml_diff>